<commit_message>
Pridany procedury do doc a indexy hotovy
</commit_message>
<xml_diff>
--- a/letiste.docx
+++ b/letiste.docx
@@ -401,12 +401,18 @@
         <w:rPr>
           <w:sz w:val="24"/>
         </w:rPr>
-        <w:t>ení technické v Brně</w:t>
+        <w:t>e</w:t>
       </w:r>
       <w:r>
         <w:rPr>
           <w:sz w:val="24"/>
         </w:rPr>
+        <w:t>ní technické v Brně</w:t>
+      </w:r>
+      <w:r>
+        <w:rPr>
+          <w:sz w:val="24"/>
+        </w:rPr>
         <w:tab/>
       </w:r>
       <w:r>
@@ -438,7 +444,13 @@
           <w:sz w:val="24"/>
         </w:rPr>
         <w:tab/>
-        <w:t>Brno 28.4</w:t>
+        <w:t>Brno 30</w:t>
+      </w:r>
+      <w:r>
+        <w:rPr>
+          <w:sz w:val="24"/>
+        </w:rPr>
+        <w:t>.4</w:t>
       </w:r>
       <w:r>
         <w:rPr>
@@ -725,7 +737,13 @@
         <w:jc w:val="both"/>
       </w:pPr>
       <w:r>
-        <w:t xml:space="preserve">V projektu jsme vytvořili dva </w:t>
+        <w:t xml:space="preserve">V projektu jsme vytvořili </w:t>
+      </w:r>
+      <w:r>
+        <w:t>tři</w:t>
+      </w:r>
+      <w:r>
+        <w:t xml:space="preserve"> </w:t>
       </w:r>
       <w:proofErr w:type="spellStart"/>
       <w:r>
@@ -733,7 +751,30 @@
       </w:r>
       <w:proofErr w:type="spellEnd"/>
       <w:r>
-        <w:t>, jeden pro automatické generováno hodnot primárního klíče v tabulce letenka a druhý pro ošetření správnosti dat v tabulce let, kdy se ověřuje, že zadané leta</w:t>
+        <w:t xml:space="preserve">, </w:t>
+      </w:r>
+      <w:r>
+        <w:t>dva</w:t>
+      </w:r>
+      <w:r>
+        <w:t xml:space="preserve"> pro automatické generováno hodnot primárního klíče v tabulce letenka</w:t>
+      </w:r>
+      <w:r>
+        <w:t xml:space="preserve">, </w:t>
+      </w:r>
+      <w:proofErr w:type="spellStart"/>
+      <w:r>
+        <w:t>misto</w:t>
+      </w:r>
+      <w:proofErr w:type="spellEnd"/>
+      <w:r>
+        <w:t xml:space="preserve"> a </w:t>
+      </w:r>
+      <w:r>
+        <w:t>třetí</w:t>
+      </w:r>
+      <w:r>
+        <w:t xml:space="preserve"> pro ošetření správnosti dat v tabulce let, kdy se ověřuje, že zadané leta</w:t>
       </w:r>
       <w:r>
         <w:t>dlo</w:t>
@@ -755,7 +796,13 @@
       </w:r>
       <w:proofErr w:type="spellEnd"/>
       <w:r>
-        <w:t xml:space="preserve">. Oba </w:t>
+        <w:t xml:space="preserve">. </w:t>
+      </w:r>
+      <w:r>
+        <w:t>Všechny</w:t>
+      </w:r>
+      <w:r>
+        <w:t xml:space="preserve"> </w:t>
       </w:r>
       <w:proofErr w:type="spellStart"/>
       <w:r>
@@ -763,7 +810,13 @@
       </w:r>
       <w:proofErr w:type="spellEnd"/>
       <w:r>
-        <w:t xml:space="preserve"> se spouštějí před vložením dat do tabulky a pro automatické generování byla využita sekvence.</w:t>
+        <w:t xml:space="preserve"> se spouštějí před vložením dat do tabulky a</w:t>
+      </w:r>
+      <w:r>
+        <w:t xml:space="preserve"> pro automatické generování byly využity</w:t>
+      </w:r>
+      <w:r>
+        <w:t xml:space="preserve"> sekvence.</w:t>
       </w:r>
     </w:p>
     <w:p>
@@ -776,7 +829,7 @@
     </w:p>
     <w:p>
       <w:r>
-        <w:t>TBD</w:t>
+        <w:t>Byly vytvořeny dvě procedury, jedna na aktualizaci názvu destinace u všech letů. Tato procedura využívá kurzor a proměnné s datovým typem odkazujícím se na typ sloupce. Druhá procedura slouží k vytvoření letadla a příslušného počtu míst ve vytvořeném letadle. Místa jsou postupně generována cyklem a na základě zbytku po dělení je přiřazován i atribut místa (okno, ulička, střed).</w:t>
       </w:r>
     </w:p>
     <w:p>
@@ -795,7 +848,21 @@
         <w:t xml:space="preserve">Nejprve jsme </w:t>
       </w:r>
       <w:r>
-        <w:t>naplnily tabulky let a letenka dalšími údaji, aby v nich nebyli pouze jednotky řádků, ale aspoň desítky. Následně jsme spustili vysvětlení dotazu bez indexů, jehož výsledek zobrazuje následující tabulka. V níž jde vidět, že tabulka let se prochází celá, ale v dotazu vybíráme pouze část záznamů dle data odletu a procházení celé tabulky je tedy neoptimální.</w:t>
+        <w:t xml:space="preserve">naplnily tabulky let a letenka dalšími </w:t>
+      </w:r>
+      <w:r>
+        <w:t>záznamy</w:t>
+      </w:r>
+      <w:r>
+        <w:t>, aby v nich nebyli pouze jednotky řádků, ale aspoň desítky. Následně jsme spustili vysvětlení dotazu bez indexů, jehož výsledek zob</w:t>
+      </w:r>
+      <w:r>
+        <w:t>razuje následující tabulka.</w:t>
+      </w:r>
+    </w:p>
+    <w:p>
+      <w:r>
+        <w:br w:type="page"/>
       </w:r>
     </w:p>
     <w:tbl>
@@ -805,28 +872,29 @@
         <w:tblLook w:val="04A0" w:firstRow="1" w:lastRow="0" w:firstColumn="1" w:lastColumn="0" w:noHBand="0" w:noVBand="1"/>
       </w:tblPr>
       <w:tblGrid>
-        <w:gridCol w:w="463"/>
-        <w:gridCol w:w="3574"/>
-        <w:gridCol w:w="1077"/>
-        <w:gridCol w:w="736"/>
-        <w:gridCol w:w="747"/>
-        <w:gridCol w:w="1401"/>
-        <w:gridCol w:w="1064"/>
+        <w:gridCol w:w="536"/>
+        <w:gridCol w:w="2758"/>
+        <w:gridCol w:w="1236"/>
+        <w:gridCol w:w="846"/>
+        <w:gridCol w:w="857"/>
+        <w:gridCol w:w="1609"/>
+        <w:gridCol w:w="1220"/>
       </w:tblGrid>
       <w:tr>
         <w:tc>
           <w:tcPr>
-            <w:tcW w:w="256" w:type="pct"/>
-          </w:tcPr>
-          <w:p>
-            <w:r>
+            <w:tcW w:w="295" w:type="pct"/>
+          </w:tcPr>
+          <w:p>
+            <w:r>
+              <w:lastRenderedPageBreak/>
               <w:t>Id</w:t>
             </w:r>
           </w:p>
         </w:tc>
         <w:tc>
           <w:tcPr>
-            <w:tcW w:w="1972" w:type="pct"/>
+            <w:tcW w:w="1522" w:type="pct"/>
           </w:tcPr>
           <w:p>
             <w:proofErr w:type="spellStart"/>
@@ -838,7 +906,7 @@
         </w:tc>
         <w:tc>
           <w:tcPr>
-            <w:tcW w:w="594" w:type="pct"/>
+            <w:tcW w:w="682" w:type="pct"/>
           </w:tcPr>
           <w:p>
             <w:proofErr w:type="spellStart"/>
@@ -850,7 +918,7 @@
         </w:tc>
         <w:tc>
           <w:tcPr>
-            <w:tcW w:w="406" w:type="pct"/>
+            <w:tcW w:w="467" w:type="pct"/>
           </w:tcPr>
           <w:p>
             <w:proofErr w:type="spellStart"/>
@@ -862,7 +930,7 @@
         </w:tc>
         <w:tc>
           <w:tcPr>
-            <w:tcW w:w="412" w:type="pct"/>
+            <w:tcW w:w="473" w:type="pct"/>
           </w:tcPr>
           <w:p>
             <w:proofErr w:type="spellStart"/>
@@ -874,7 +942,7 @@
         </w:tc>
         <w:tc>
           <w:tcPr>
-            <w:tcW w:w="773" w:type="pct"/>
+            <w:tcW w:w="888" w:type="pct"/>
           </w:tcPr>
           <w:p>
             <w:proofErr w:type="spellStart"/>
@@ -889,7 +957,7 @@
         </w:tc>
         <w:tc>
           <w:tcPr>
-            <w:tcW w:w="587" w:type="pct"/>
+            <w:tcW w:w="674" w:type="pct"/>
           </w:tcPr>
           <w:p>
             <w:proofErr w:type="spellStart"/>
@@ -903,7 +971,7 @@
       <w:tr>
         <w:tc>
           <w:tcPr>
-            <w:tcW w:w="256" w:type="pct"/>
+            <w:tcW w:w="295" w:type="pct"/>
           </w:tcPr>
           <w:p>
             <w:pPr>
@@ -916,7 +984,7 @@
         </w:tc>
         <w:tc>
           <w:tcPr>
-            <w:tcW w:w="1972" w:type="pct"/>
+            <w:tcW w:w="1522" w:type="pct"/>
           </w:tcPr>
           <w:p>
             <w:r>
@@ -926,52 +994,55 @@
         </w:tc>
         <w:tc>
           <w:tcPr>
-            <w:tcW w:w="594" w:type="pct"/>
+            <w:tcW w:w="682" w:type="pct"/>
           </w:tcPr>
           <w:p/>
         </w:tc>
         <w:tc>
           <w:tcPr>
-            <w:tcW w:w="406" w:type="pct"/>
-          </w:tcPr>
-          <w:p>
-            <w:pPr>
-              <w:jc w:val="right"/>
-            </w:pPr>
-            <w:r>
-              <w:t>2</w:t>
-            </w:r>
-          </w:p>
-        </w:tc>
-        <w:tc>
-          <w:tcPr>
-            <w:tcW w:w="412" w:type="pct"/>
-          </w:tcPr>
-          <w:p>
-            <w:pPr>
-              <w:jc w:val="right"/>
-            </w:pPr>
-            <w:r>
-              <w:t>74</w:t>
-            </w:r>
-          </w:p>
-        </w:tc>
-        <w:tc>
-          <w:tcPr>
-            <w:tcW w:w="773" w:type="pct"/>
-          </w:tcPr>
-          <w:p>
-            <w:pPr>
-              <w:jc w:val="right"/>
-            </w:pPr>
-            <w:r>
-              <w:t>7 (29)</w:t>
-            </w:r>
-          </w:p>
-        </w:tc>
-        <w:tc>
-          <w:tcPr>
-            <w:tcW w:w="587" w:type="pct"/>
+            <w:tcW w:w="467" w:type="pct"/>
+          </w:tcPr>
+          <w:p>
+            <w:pPr>
+              <w:jc w:val="right"/>
+            </w:pPr>
+            <w:r>
+              <w:t>184</w:t>
+            </w:r>
+          </w:p>
+        </w:tc>
+        <w:tc>
+          <w:tcPr>
+            <w:tcW w:w="473" w:type="pct"/>
+          </w:tcPr>
+          <w:p>
+            <w:pPr>
+              <w:jc w:val="right"/>
+            </w:pPr>
+            <w:r>
+              <w:t>8832</w:t>
+            </w:r>
+          </w:p>
+        </w:tc>
+        <w:tc>
+          <w:tcPr>
+            <w:tcW w:w="888" w:type="pct"/>
+          </w:tcPr>
+          <w:p>
+            <w:pPr>
+              <w:jc w:val="right"/>
+            </w:pPr>
+            <w:r>
+              <w:t>7 (15</w:t>
+            </w:r>
+            <w:r>
+              <w:t>)</w:t>
+            </w:r>
+          </w:p>
+        </w:tc>
+        <w:tc>
+          <w:tcPr>
+            <w:tcW w:w="674" w:type="pct"/>
           </w:tcPr>
           <w:p>
             <w:pPr>
@@ -986,7 +1057,7 @@
       <w:tr>
         <w:tc>
           <w:tcPr>
-            <w:tcW w:w="256" w:type="pct"/>
+            <w:tcW w:w="295" w:type="pct"/>
           </w:tcPr>
           <w:p>
             <w:pPr>
@@ -999,62 +1070,71 @@
         </w:tc>
         <w:tc>
           <w:tcPr>
-            <w:tcW w:w="1972" w:type="pct"/>
-          </w:tcPr>
-          <w:p>
-            <w:r>
-              <w:t xml:space="preserve">  SORT GROUP BY</w:t>
-            </w:r>
-          </w:p>
-        </w:tc>
-        <w:tc>
-          <w:tcPr>
-            <w:tcW w:w="594" w:type="pct"/>
+            <w:tcW w:w="1522" w:type="pct"/>
+          </w:tcPr>
+          <w:p>
+            <w:r>
+              <w:t xml:space="preserve">  </w:t>
+            </w:r>
+            <w:r>
+              <w:t>HASH</w:t>
+            </w:r>
+            <w:r>
+              <w:t xml:space="preserve"> GROUP BY</w:t>
+            </w:r>
+          </w:p>
+        </w:tc>
+        <w:tc>
+          <w:tcPr>
+            <w:tcW w:w="682" w:type="pct"/>
           </w:tcPr>
           <w:p/>
         </w:tc>
         <w:tc>
           <w:tcPr>
-            <w:tcW w:w="406" w:type="pct"/>
-          </w:tcPr>
-          <w:p>
-            <w:pPr>
-              <w:jc w:val="right"/>
-            </w:pPr>
-            <w:r>
-              <w:t>2</w:t>
-            </w:r>
-          </w:p>
-        </w:tc>
-        <w:tc>
-          <w:tcPr>
-            <w:tcW w:w="412" w:type="pct"/>
-          </w:tcPr>
-          <w:p>
-            <w:pPr>
-              <w:jc w:val="right"/>
-            </w:pPr>
-            <w:r>
-              <w:t>74</w:t>
-            </w:r>
-          </w:p>
-        </w:tc>
-        <w:tc>
-          <w:tcPr>
-            <w:tcW w:w="773" w:type="pct"/>
-          </w:tcPr>
-          <w:p>
-            <w:pPr>
-              <w:jc w:val="right"/>
-            </w:pPr>
-            <w:r>
-              <w:t>7 (29)</w:t>
-            </w:r>
-          </w:p>
-        </w:tc>
-        <w:tc>
-          <w:tcPr>
-            <w:tcW w:w="587" w:type="pct"/>
+            <w:tcW w:w="467" w:type="pct"/>
+          </w:tcPr>
+          <w:p>
+            <w:pPr>
+              <w:jc w:val="right"/>
+            </w:pPr>
+            <w:r>
+              <w:t>184</w:t>
+            </w:r>
+          </w:p>
+        </w:tc>
+        <w:tc>
+          <w:tcPr>
+            <w:tcW w:w="473" w:type="pct"/>
+          </w:tcPr>
+          <w:p>
+            <w:pPr>
+              <w:jc w:val="right"/>
+            </w:pPr>
+            <w:r>
+              <w:t>8832</w:t>
+            </w:r>
+          </w:p>
+        </w:tc>
+        <w:tc>
+          <w:tcPr>
+            <w:tcW w:w="888" w:type="pct"/>
+          </w:tcPr>
+          <w:p>
+            <w:pPr>
+              <w:jc w:val="right"/>
+            </w:pPr>
+            <w:r>
+              <w:t>7 (15</w:t>
+            </w:r>
+            <w:r>
+              <w:t>)</w:t>
+            </w:r>
+          </w:p>
+        </w:tc>
+        <w:tc>
+          <w:tcPr>
+            <w:tcW w:w="674" w:type="pct"/>
           </w:tcPr>
           <w:p>
             <w:pPr>
@@ -1069,12 +1149,15 @@
       <w:tr>
         <w:tc>
           <w:tcPr>
-            <w:tcW w:w="256" w:type="pct"/>
-          </w:tcPr>
-          <w:p>
-            <w:pPr>
-              <w:jc w:val="right"/>
-            </w:pPr>
+            <w:tcW w:w="295" w:type="pct"/>
+          </w:tcPr>
+          <w:p>
+            <w:pPr>
+              <w:jc w:val="right"/>
+            </w:pPr>
+            <w:r>
+              <w:t>*</w:t>
+            </w:r>
             <w:r>
               <w:t>2</w:t>
             </w:r>
@@ -1082,65 +1165,74 @@
         </w:tc>
         <w:tc>
           <w:tcPr>
-            <w:tcW w:w="1972" w:type="pct"/>
+            <w:tcW w:w="1522" w:type="pct"/>
           </w:tcPr>
           <w:p>
             <w:r>
               <w:t xml:space="preserve">    </w:t>
             </w:r>
             <w:r>
-              <w:t>MERGE JOIN OUTER</w:t>
-            </w:r>
-          </w:p>
-        </w:tc>
-        <w:tc>
-          <w:tcPr>
-            <w:tcW w:w="594" w:type="pct"/>
+              <w:t>HASH</w:t>
+            </w:r>
+            <w:r>
+              <w:t xml:space="preserve"> JOIN</w:t>
+            </w:r>
+            <w:r>
+              <w:t xml:space="preserve"> OUTER</w:t>
+            </w:r>
+          </w:p>
+        </w:tc>
+        <w:tc>
+          <w:tcPr>
+            <w:tcW w:w="682" w:type="pct"/>
           </w:tcPr>
           <w:p/>
         </w:tc>
         <w:tc>
           <w:tcPr>
-            <w:tcW w:w="406" w:type="pct"/>
-          </w:tcPr>
-          <w:p>
-            <w:pPr>
-              <w:jc w:val="right"/>
-            </w:pPr>
-            <w:r>
-              <w:t>3</w:t>
-            </w:r>
-          </w:p>
-        </w:tc>
-        <w:tc>
-          <w:tcPr>
-            <w:tcW w:w="412" w:type="pct"/>
-          </w:tcPr>
-          <w:p>
-            <w:pPr>
-              <w:jc w:val="right"/>
-            </w:pPr>
-            <w:r>
-              <w:t>111</w:t>
-            </w:r>
-          </w:p>
-        </w:tc>
-        <w:tc>
-          <w:tcPr>
-            <w:tcW w:w="773" w:type="pct"/>
-          </w:tcPr>
-          <w:p>
-            <w:pPr>
-              <w:jc w:val="right"/>
-            </w:pPr>
-            <w:r>
-              <w:t>6 (17)</w:t>
-            </w:r>
-          </w:p>
-        </w:tc>
-        <w:tc>
-          <w:tcPr>
-            <w:tcW w:w="587" w:type="pct"/>
+            <w:tcW w:w="467" w:type="pct"/>
+          </w:tcPr>
+          <w:p>
+            <w:pPr>
+              <w:jc w:val="right"/>
+            </w:pPr>
+            <w:r>
+              <w:t>184</w:t>
+            </w:r>
+          </w:p>
+        </w:tc>
+        <w:tc>
+          <w:tcPr>
+            <w:tcW w:w="473" w:type="pct"/>
+          </w:tcPr>
+          <w:p>
+            <w:pPr>
+              <w:jc w:val="right"/>
+            </w:pPr>
+            <w:r>
+              <w:t>8832</w:t>
+            </w:r>
+          </w:p>
+        </w:tc>
+        <w:tc>
+          <w:tcPr>
+            <w:tcW w:w="888" w:type="pct"/>
+          </w:tcPr>
+          <w:p>
+            <w:pPr>
+              <w:jc w:val="right"/>
+            </w:pPr>
+            <w:r>
+              <w:t>6 (0</w:t>
+            </w:r>
+            <w:r>
+              <w:t>)</w:t>
+            </w:r>
+          </w:p>
+        </w:tc>
+        <w:tc>
+          <w:tcPr>
+            <w:tcW w:w="674" w:type="pct"/>
           </w:tcPr>
           <w:p>
             <w:pPr>
@@ -1155,33 +1247,39 @@
       <w:tr>
         <w:tc>
           <w:tcPr>
-            <w:tcW w:w="256" w:type="pct"/>
-          </w:tcPr>
-          <w:p>
-            <w:pPr>
-              <w:jc w:val="right"/>
-            </w:pPr>
-            <w:r>
-              <w:t>*3</w:t>
-            </w:r>
-          </w:p>
-        </w:tc>
-        <w:tc>
-          <w:tcPr>
-            <w:tcW w:w="1972" w:type="pct"/>
+            <w:tcW w:w="295" w:type="pct"/>
+          </w:tcPr>
+          <w:p>
+            <w:pPr>
+              <w:jc w:val="right"/>
+            </w:pPr>
+            <w:r>
+              <w:t>*</w:t>
+            </w:r>
+            <w:r>
+              <w:t>3</w:t>
+            </w:r>
+          </w:p>
+        </w:tc>
+        <w:tc>
+          <w:tcPr>
+            <w:tcW w:w="1522" w:type="pct"/>
           </w:tcPr>
           <w:p>
             <w:r>
               <w:t xml:space="preserve">      </w:t>
             </w:r>
             <w:r>
-              <w:t>TABLE ACCESS BY INDEX ROWID</w:t>
-            </w:r>
-          </w:p>
-        </w:tc>
-        <w:tc>
-          <w:tcPr>
-            <w:tcW w:w="594" w:type="pct"/>
+              <w:t xml:space="preserve">TABLE ACCESS </w:t>
+            </w:r>
+            <w:r>
+              <w:t>FULL</w:t>
+            </w:r>
+          </w:p>
+        </w:tc>
+        <w:tc>
+          <w:tcPr>
+            <w:tcW w:w="682" w:type="pct"/>
           </w:tcPr>
           <w:p>
             <w:r>
@@ -1191,7 +1289,33 @@
         </w:tc>
         <w:tc>
           <w:tcPr>
-            <w:tcW w:w="406" w:type="pct"/>
+            <w:tcW w:w="467" w:type="pct"/>
+          </w:tcPr>
+          <w:p>
+            <w:pPr>
+              <w:jc w:val="right"/>
+            </w:pPr>
+            <w:r>
+              <w:t>48</w:t>
+            </w:r>
+          </w:p>
+        </w:tc>
+        <w:tc>
+          <w:tcPr>
+            <w:tcW w:w="473" w:type="pct"/>
+          </w:tcPr>
+          <w:p>
+            <w:pPr>
+              <w:jc w:val="right"/>
+            </w:pPr>
+            <w:r>
+              <w:t>1056</w:t>
+            </w:r>
+          </w:p>
+        </w:tc>
+        <w:tc>
+          <w:tcPr>
+            <w:tcW w:w="888" w:type="pct"/>
           </w:tcPr>
           <w:p>
             <w:pPr>
@@ -1200,37 +1324,14 @@
             <w:r>
               <w:t>3</w:t>
             </w:r>
-          </w:p>
-        </w:tc>
-        <w:tc>
-          <w:tcPr>
-            <w:tcW w:w="412" w:type="pct"/>
-          </w:tcPr>
-          <w:p>
-            <w:pPr>
-              <w:jc w:val="right"/>
-            </w:pPr>
-            <w:r>
-              <w:t>33</w:t>
-            </w:r>
-          </w:p>
-        </w:tc>
-        <w:tc>
-          <w:tcPr>
-            <w:tcW w:w="773" w:type="pct"/>
-          </w:tcPr>
-          <w:p>
-            <w:pPr>
-              <w:jc w:val="right"/>
-            </w:pPr>
-            <w:r>
-              <w:t>2 (0)</w:t>
-            </w:r>
-          </w:p>
-        </w:tc>
-        <w:tc>
-          <w:tcPr>
-            <w:tcW w:w="587" w:type="pct"/>
+            <w:r>
+              <w:t xml:space="preserve"> (0)</w:t>
+            </w:r>
+          </w:p>
+        </w:tc>
+        <w:tc>
+          <w:tcPr>
+            <w:tcW w:w="674" w:type="pct"/>
           </w:tcPr>
           <w:p>
             <w:pPr>
@@ -1245,7 +1346,7 @@
       <w:tr>
         <w:tc>
           <w:tcPr>
-            <w:tcW w:w="256" w:type="pct"/>
+            <w:tcW w:w="295" w:type="pct"/>
           </w:tcPr>
           <w:p>
             <w:pPr>
@@ -1258,233 +1359,78 @@
         </w:tc>
         <w:tc>
           <w:tcPr>
-            <w:tcW w:w="1972" w:type="pct"/>
-          </w:tcPr>
-          <w:p>
-            <w:r>
-              <w:t xml:space="preserve">        INDEX FULL SCAN</w:t>
-            </w:r>
-          </w:p>
-        </w:tc>
-        <w:tc>
-          <w:tcPr>
-            <w:tcW w:w="594" w:type="pct"/>
-          </w:tcPr>
-          <w:p>
-            <w:r>
-              <w:t>PK_LET</w:t>
-            </w:r>
-          </w:p>
-        </w:tc>
-        <w:tc>
-          <w:tcPr>
-            <w:tcW w:w="406" w:type="pct"/>
-          </w:tcPr>
-          <w:p>
-            <w:pPr>
-              <w:jc w:val="right"/>
-            </w:pPr>
-            <w:r>
-              <w:t>5</w:t>
-            </w:r>
-          </w:p>
-        </w:tc>
-        <w:tc>
-          <w:tcPr>
-            <w:tcW w:w="412" w:type="pct"/>
-          </w:tcPr>
-          <w:p>
-            <w:pPr>
-              <w:jc w:val="right"/>
-            </w:pPr>
-          </w:p>
-        </w:tc>
-        <w:tc>
-          <w:tcPr>
-            <w:tcW w:w="773" w:type="pct"/>
-          </w:tcPr>
-          <w:p>
-            <w:pPr>
-              <w:jc w:val="right"/>
-            </w:pPr>
-            <w:r>
-              <w:t>1 (0)</w:t>
-            </w:r>
-          </w:p>
-        </w:tc>
-        <w:tc>
-          <w:tcPr>
-            <w:tcW w:w="587" w:type="pct"/>
-          </w:tcPr>
-          <w:p>
-            <w:pPr>
-              <w:jc w:val="right"/>
-            </w:pPr>
-            <w:r>
-              <w:t>00:00:01</w:t>
-            </w:r>
-          </w:p>
-        </w:tc>
-      </w:tr>
-      <w:tr>
-        <w:tc>
-          <w:tcPr>
-            <w:tcW w:w="256" w:type="pct"/>
-          </w:tcPr>
-          <w:p>
-            <w:pPr>
-              <w:jc w:val="right"/>
-            </w:pPr>
-            <w:r>
-              <w:t>*5</w:t>
-            </w:r>
-          </w:p>
-        </w:tc>
-        <w:tc>
-          <w:tcPr>
-            <w:tcW w:w="1972" w:type="pct"/>
-          </w:tcPr>
-          <w:p>
-            <w:r>
-              <w:t xml:space="preserve">      SORT JOIN</w:t>
-            </w:r>
-          </w:p>
-        </w:tc>
-        <w:tc>
-          <w:tcPr>
-            <w:tcW w:w="594" w:type="pct"/>
-          </w:tcPr>
-          <w:p/>
-        </w:tc>
-        <w:tc>
-          <w:tcPr>
-            <w:tcW w:w="406" w:type="pct"/>
-          </w:tcPr>
-          <w:p>
-            <w:pPr>
-              <w:jc w:val="right"/>
-            </w:pPr>
-            <w:r>
-              <w:t>1</w:t>
-            </w:r>
-          </w:p>
-        </w:tc>
-        <w:tc>
-          <w:tcPr>
-            <w:tcW w:w="412" w:type="pct"/>
-          </w:tcPr>
-          <w:p>
-            <w:pPr>
-              <w:jc w:val="right"/>
-            </w:pPr>
-            <w:r>
-              <w:t>26</w:t>
-            </w:r>
-          </w:p>
-        </w:tc>
-        <w:tc>
-          <w:tcPr>
-            <w:tcW w:w="773" w:type="pct"/>
-          </w:tcPr>
-          <w:p>
-            <w:pPr>
-              <w:jc w:val="right"/>
-            </w:pPr>
-            <w:r>
-              <w:t>4 (25)</w:t>
-            </w:r>
-          </w:p>
-        </w:tc>
-        <w:tc>
-          <w:tcPr>
-            <w:tcW w:w="587" w:type="pct"/>
-          </w:tcPr>
-          <w:p>
-            <w:pPr>
-              <w:jc w:val="right"/>
-            </w:pPr>
-            <w:r>
-              <w:t>00:00:01</w:t>
-            </w:r>
-          </w:p>
-        </w:tc>
-      </w:tr>
-      <w:tr>
-        <w:tc>
-          <w:tcPr>
-            <w:tcW w:w="256" w:type="pct"/>
-          </w:tcPr>
-          <w:p>
-            <w:pPr>
-              <w:jc w:val="right"/>
-            </w:pPr>
-            <w:r>
-              <w:t>6</w:t>
-            </w:r>
-          </w:p>
-        </w:tc>
-        <w:tc>
-          <w:tcPr>
-            <w:tcW w:w="1972" w:type="pct"/>
-          </w:tcPr>
-          <w:p>
-            <w:r>
-              <w:t xml:space="preserve">        TABLE ACCESS FULL</w:t>
-            </w:r>
-          </w:p>
-        </w:tc>
-        <w:tc>
-          <w:tcPr>
-            <w:tcW w:w="594" w:type="pct"/>
-          </w:tcPr>
-          <w:p>
-            <w:r>
-              <w:t>LETENKA</w:t>
-            </w:r>
-          </w:p>
-        </w:tc>
-        <w:tc>
-          <w:tcPr>
-            <w:tcW w:w="406" w:type="pct"/>
-          </w:tcPr>
-          <w:p>
-            <w:pPr>
-              <w:jc w:val="right"/>
-            </w:pPr>
-            <w:r>
-              <w:t>1</w:t>
-            </w:r>
-          </w:p>
-        </w:tc>
-        <w:tc>
-          <w:tcPr>
-            <w:tcW w:w="412" w:type="pct"/>
-          </w:tcPr>
-          <w:p>
-            <w:pPr>
-              <w:jc w:val="right"/>
-            </w:pPr>
-            <w:r>
-              <w:t>26</w:t>
-            </w:r>
-          </w:p>
-        </w:tc>
-        <w:tc>
-          <w:tcPr>
-            <w:tcW w:w="773" w:type="pct"/>
-          </w:tcPr>
-          <w:p>
-            <w:pPr>
-              <w:jc w:val="right"/>
-            </w:pPr>
-            <w:r>
-              <w:t>3 (0)</w:t>
-            </w:r>
-          </w:p>
-        </w:tc>
-        <w:tc>
-          <w:tcPr>
-            <w:tcW w:w="587" w:type="pct"/>
+            <w:tcW w:w="1522" w:type="pct"/>
+          </w:tcPr>
+          <w:p>
+            <w:r>
+              <w:t xml:space="preserve">      </w:t>
+            </w:r>
+            <w:r>
+              <w:t xml:space="preserve">TABLE ACCESS </w:t>
+            </w:r>
+            <w:r>
+              <w:t>FULL</w:t>
+            </w:r>
+          </w:p>
+        </w:tc>
+        <w:tc>
+          <w:tcPr>
+            <w:tcW w:w="682" w:type="pct"/>
+          </w:tcPr>
+          <w:p>
+            <w:r>
+              <w:t>LET</w:t>
+            </w:r>
+            <w:r>
+              <w:t>ENKA</w:t>
+            </w:r>
+          </w:p>
+        </w:tc>
+        <w:tc>
+          <w:tcPr>
+            <w:tcW w:w="467" w:type="pct"/>
+          </w:tcPr>
+          <w:p>
+            <w:pPr>
+              <w:jc w:val="right"/>
+            </w:pPr>
+            <w:r>
+              <w:t>367</w:t>
+            </w:r>
+          </w:p>
+        </w:tc>
+        <w:tc>
+          <w:tcPr>
+            <w:tcW w:w="473" w:type="pct"/>
+          </w:tcPr>
+          <w:p>
+            <w:pPr>
+              <w:jc w:val="right"/>
+            </w:pPr>
+            <w:r>
+              <w:t>9542</w:t>
+            </w:r>
+          </w:p>
+        </w:tc>
+        <w:tc>
+          <w:tcPr>
+            <w:tcW w:w="888" w:type="pct"/>
+          </w:tcPr>
+          <w:p>
+            <w:pPr>
+              <w:jc w:val="right"/>
+            </w:pPr>
+            <w:r>
+              <w:t>3</w:t>
+            </w:r>
+            <w:r>
+              <w:t xml:space="preserve"> (0)</w:t>
+            </w:r>
+          </w:p>
+        </w:tc>
+        <w:tc>
+          <w:tcPr>
+            <w:tcW w:w="674" w:type="pct"/>
           </w:tcPr>
           <w:p>
             <w:pPr>
@@ -1497,30 +1443,110 @@
         </w:tc>
       </w:tr>
     </w:tbl>
-    <w:p/>
     <w:p>
       <w:pPr>
         <w:jc w:val="both"/>
       </w:pPr>
       <w:r>
-        <w:lastRenderedPageBreak/>
-        <w:t xml:space="preserve">Pro omezení procházení celé tabulky je vhodné zavést index nad sloupci </w:t>
+        <w:br/>
+      </w:r>
+      <w:r>
+        <w:t xml:space="preserve">Spojení tabulek se provádí </w:t>
+      </w:r>
+      <w:bookmarkStart w:id="1" w:name="_GoBack"/>
+      <w:bookmarkEnd w:id="1"/>
+      <w:r>
+        <w:t xml:space="preserve">pomocí sloupců </w:t>
       </w:r>
       <w:proofErr w:type="spellStart"/>
       <w:r>
+        <w:t>id_letu</w:t>
+      </w:r>
+      <w:proofErr w:type="spellEnd"/>
+      <w:r>
+        <w:t xml:space="preserve"> v obou tabulkách, proto je vhodné zavést index nad tímto sloupcem a </w:t>
+      </w:r>
+      <w:proofErr w:type="spellStart"/>
+      <w:r>
+        <w:t>slupcem</w:t>
+      </w:r>
+      <w:proofErr w:type="spellEnd"/>
+      <w:r>
+        <w:t xml:space="preserve"> </w:t>
+      </w:r>
+      <w:proofErr w:type="spellStart"/>
+      <w:r>
         <w:t>datum_odletu</w:t>
       </w:r>
       <w:proofErr w:type="spellEnd"/>
       <w:r>
-        <w:t xml:space="preserve"> a </w:t>
+        <w:t xml:space="preserve"> v tabulce let</w:t>
+      </w:r>
+      <w:r>
+        <w:t xml:space="preserve">, protože dle </w:t>
+      </w:r>
+      <w:r>
+        <w:t>něj</w:t>
+      </w:r>
+      <w:r>
+        <w:t xml:space="preserve"> vybíráme pouze určité řádky tabulky. </w:t>
+      </w:r>
+      <w:r>
+        <w:t xml:space="preserve"> Z tabulky letenka počítáme dle </w:t>
       </w:r>
       <w:proofErr w:type="spellStart"/>
       <w:r>
+        <w:t>id_letenky</w:t>
+      </w:r>
+      <w:proofErr w:type="spellEnd"/>
+      <w:r>
+        <w:t>, a proto je vhodné zavést index i nad tímto sloupcem.</w:t>
+      </w:r>
+    </w:p>
+    <w:p>
+      <w:pPr>
+        <w:jc w:val="both"/>
+      </w:pPr>
+      <w:r>
+        <w:t xml:space="preserve">Po zavedení indexů nad sloupci </w:t>
+      </w:r>
+      <w:proofErr w:type="spellStart"/>
+      <w:r>
+        <w:t>datum_odletu</w:t>
+      </w:r>
+      <w:proofErr w:type="spellEnd"/>
+      <w:r>
+        <w:t xml:space="preserve">, </w:t>
+      </w:r>
+      <w:proofErr w:type="spellStart"/>
+      <w:r>
         <w:t>id_letu</w:t>
       </w:r>
       <w:proofErr w:type="spellEnd"/>
       <w:r>
-        <w:t>, aby se neprocházely všechny záznamy v tabulce.</w:t>
+        <w:t xml:space="preserve"> v tabulce let a </w:t>
+      </w:r>
+      <w:proofErr w:type="spellStart"/>
+      <w:r>
+        <w:t>id_letenky</w:t>
+      </w:r>
+      <w:proofErr w:type="spellEnd"/>
+      <w:r>
+        <w:t xml:space="preserve">, </w:t>
+      </w:r>
+      <w:proofErr w:type="spellStart"/>
+      <w:r>
+        <w:t>id_letu</w:t>
+      </w:r>
+      <w:proofErr w:type="spellEnd"/>
+      <w:r>
+        <w:t xml:space="preserve"> v tabulce letenka zobrazuje výsledek vysvětlení dotazu následující tabulka.</w:t>
+      </w:r>
+      <w:r>
+        <w:t xml:space="preserve"> </w:t>
+      </w:r>
+      <w:r>
+        <w:t>Po porovnání obou tabulek jde vidět, že po zavedení indexů došlo ke snížení ceny dotazu.</w:t>
       </w:r>
     </w:p>
     <w:tbl>
@@ -1530,18 +1556,18 @@
         <w:tblLook w:val="04A0" w:firstRow="1" w:lastRow="0" w:firstColumn="1" w:lastColumn="0" w:noHBand="0" w:noVBand="1"/>
       </w:tblPr>
       <w:tblGrid>
-        <w:gridCol w:w="438"/>
-        <w:gridCol w:w="2805"/>
-        <w:gridCol w:w="1615"/>
-        <w:gridCol w:w="785"/>
-        <w:gridCol w:w="796"/>
-        <w:gridCol w:w="1492"/>
-        <w:gridCol w:w="1131"/>
+        <w:gridCol w:w="504"/>
+        <w:gridCol w:w="2633"/>
+        <w:gridCol w:w="1644"/>
+        <w:gridCol w:w="799"/>
+        <w:gridCol w:w="810"/>
+        <w:gridCol w:w="1519"/>
+        <w:gridCol w:w="1153"/>
       </w:tblGrid>
       <w:tr>
         <w:tc>
           <w:tcPr>
-            <w:tcW w:w="242" w:type="pct"/>
+            <w:tcW w:w="278" w:type="pct"/>
           </w:tcPr>
           <w:p>
             <w:r>
@@ -1551,7 +1577,7 @@
         </w:tc>
         <w:tc>
           <w:tcPr>
-            <w:tcW w:w="1548" w:type="pct"/>
+            <w:tcW w:w="1453" w:type="pct"/>
           </w:tcPr>
           <w:p>
             <w:proofErr w:type="spellStart"/>
@@ -1563,7 +1589,7 @@
         </w:tc>
         <w:tc>
           <w:tcPr>
-            <w:tcW w:w="891" w:type="pct"/>
+            <w:tcW w:w="907" w:type="pct"/>
           </w:tcPr>
           <w:p>
             <w:proofErr w:type="spellStart"/>
@@ -1575,7 +1601,7 @@
         </w:tc>
         <w:tc>
           <w:tcPr>
-            <w:tcW w:w="433" w:type="pct"/>
+            <w:tcW w:w="441" w:type="pct"/>
           </w:tcPr>
           <w:p>
             <w:proofErr w:type="spellStart"/>
@@ -1587,7 +1613,7 @@
         </w:tc>
         <w:tc>
           <w:tcPr>
-            <w:tcW w:w="439" w:type="pct"/>
+            <w:tcW w:w="447" w:type="pct"/>
           </w:tcPr>
           <w:p>
             <w:proofErr w:type="spellStart"/>
@@ -1599,7 +1625,7 @@
         </w:tc>
         <w:tc>
           <w:tcPr>
-            <w:tcW w:w="823" w:type="pct"/>
+            <w:tcW w:w="838" w:type="pct"/>
           </w:tcPr>
           <w:p>
             <w:proofErr w:type="spellStart"/>
@@ -1614,7 +1640,7 @@
         </w:tc>
         <w:tc>
           <w:tcPr>
-            <w:tcW w:w="625" w:type="pct"/>
+            <w:tcW w:w="636" w:type="pct"/>
           </w:tcPr>
           <w:p>
             <w:proofErr w:type="spellStart"/>
@@ -1628,7 +1654,7 @@
       <w:tr>
         <w:tc>
           <w:tcPr>
-            <w:tcW w:w="242" w:type="pct"/>
+            <w:tcW w:w="278" w:type="pct"/>
           </w:tcPr>
           <w:p>
             <w:pPr>
@@ -1641,7 +1667,7 @@
         </w:tc>
         <w:tc>
           <w:tcPr>
-            <w:tcW w:w="1548" w:type="pct"/>
+            <w:tcW w:w="1453" w:type="pct"/>
           </w:tcPr>
           <w:p>
             <w:r>
@@ -1651,52 +1677,55 @@
         </w:tc>
         <w:tc>
           <w:tcPr>
-            <w:tcW w:w="891" w:type="pct"/>
+            <w:tcW w:w="907" w:type="pct"/>
           </w:tcPr>
           <w:p/>
         </w:tc>
         <w:tc>
           <w:tcPr>
-            <w:tcW w:w="433" w:type="pct"/>
-          </w:tcPr>
-          <w:p>
-            <w:pPr>
-              <w:jc w:val="right"/>
-            </w:pPr>
-            <w:r>
-              <w:t>2</w:t>
-            </w:r>
-          </w:p>
-        </w:tc>
-        <w:tc>
-          <w:tcPr>
-            <w:tcW w:w="439" w:type="pct"/>
-          </w:tcPr>
-          <w:p>
-            <w:pPr>
-              <w:jc w:val="right"/>
-            </w:pPr>
-            <w:r>
-              <w:t>74</w:t>
-            </w:r>
-          </w:p>
-        </w:tc>
-        <w:tc>
-          <w:tcPr>
-            <w:tcW w:w="823" w:type="pct"/>
-          </w:tcPr>
-          <w:p>
-            <w:pPr>
-              <w:jc w:val="right"/>
-            </w:pPr>
-            <w:r>
-              <w:t>1 (0)</w:t>
-            </w:r>
-          </w:p>
-        </w:tc>
-        <w:tc>
-          <w:tcPr>
-            <w:tcW w:w="625" w:type="pct"/>
+            <w:tcW w:w="441" w:type="pct"/>
+          </w:tcPr>
+          <w:p>
+            <w:pPr>
+              <w:jc w:val="right"/>
+            </w:pPr>
+            <w:r>
+              <w:t>184</w:t>
+            </w:r>
+          </w:p>
+        </w:tc>
+        <w:tc>
+          <w:tcPr>
+            <w:tcW w:w="447" w:type="pct"/>
+          </w:tcPr>
+          <w:p>
+            <w:pPr>
+              <w:jc w:val="right"/>
+            </w:pPr>
+            <w:r>
+              <w:t>8832</w:t>
+            </w:r>
+          </w:p>
+        </w:tc>
+        <w:tc>
+          <w:tcPr>
+            <w:tcW w:w="838" w:type="pct"/>
+          </w:tcPr>
+          <w:p>
+            <w:pPr>
+              <w:jc w:val="right"/>
+            </w:pPr>
+            <w:r>
+              <w:t>3 (34</w:t>
+            </w:r>
+            <w:r>
+              <w:t>)</w:t>
+            </w:r>
+          </w:p>
+        </w:tc>
+        <w:tc>
+          <w:tcPr>
+            <w:tcW w:w="636" w:type="pct"/>
           </w:tcPr>
           <w:p>
             <w:pPr>
@@ -1711,7 +1740,7 @@
       <w:tr>
         <w:tc>
           <w:tcPr>
-            <w:tcW w:w="242" w:type="pct"/>
+            <w:tcW w:w="278" w:type="pct"/>
           </w:tcPr>
           <w:p>
             <w:pPr>
@@ -1724,62 +1753,65 @@
         </w:tc>
         <w:tc>
           <w:tcPr>
-            <w:tcW w:w="1548" w:type="pct"/>
-          </w:tcPr>
-          <w:p>
-            <w:r>
-              <w:t xml:space="preserve">  SORT GROUP BY NOSORT</w:t>
-            </w:r>
-          </w:p>
-        </w:tc>
-        <w:tc>
-          <w:tcPr>
-            <w:tcW w:w="891" w:type="pct"/>
+            <w:tcW w:w="1453" w:type="pct"/>
+          </w:tcPr>
+          <w:p>
+            <w:r>
+              <w:t xml:space="preserve">  HASH GROUP BY</w:t>
+            </w:r>
+          </w:p>
+        </w:tc>
+        <w:tc>
+          <w:tcPr>
+            <w:tcW w:w="907" w:type="pct"/>
           </w:tcPr>
           <w:p/>
         </w:tc>
         <w:tc>
           <w:tcPr>
-            <w:tcW w:w="433" w:type="pct"/>
-          </w:tcPr>
-          <w:p>
-            <w:pPr>
-              <w:jc w:val="right"/>
-            </w:pPr>
-            <w:r>
-              <w:t>2</w:t>
-            </w:r>
-          </w:p>
-        </w:tc>
-        <w:tc>
-          <w:tcPr>
-            <w:tcW w:w="439" w:type="pct"/>
-          </w:tcPr>
-          <w:p>
-            <w:pPr>
-              <w:jc w:val="right"/>
-            </w:pPr>
-            <w:r>
-              <w:t>74</w:t>
-            </w:r>
-          </w:p>
-        </w:tc>
-        <w:tc>
-          <w:tcPr>
-            <w:tcW w:w="823" w:type="pct"/>
-          </w:tcPr>
-          <w:p>
-            <w:pPr>
-              <w:jc w:val="right"/>
-            </w:pPr>
-            <w:r>
-              <w:t>1 (0)</w:t>
-            </w:r>
-          </w:p>
-        </w:tc>
-        <w:tc>
-          <w:tcPr>
-            <w:tcW w:w="625" w:type="pct"/>
+            <w:tcW w:w="441" w:type="pct"/>
+          </w:tcPr>
+          <w:p>
+            <w:pPr>
+              <w:jc w:val="right"/>
+            </w:pPr>
+            <w:r>
+              <w:t>184</w:t>
+            </w:r>
+          </w:p>
+        </w:tc>
+        <w:tc>
+          <w:tcPr>
+            <w:tcW w:w="447" w:type="pct"/>
+          </w:tcPr>
+          <w:p>
+            <w:pPr>
+              <w:jc w:val="right"/>
+            </w:pPr>
+            <w:r>
+              <w:t>8832</w:t>
+            </w:r>
+          </w:p>
+        </w:tc>
+        <w:tc>
+          <w:tcPr>
+            <w:tcW w:w="838" w:type="pct"/>
+          </w:tcPr>
+          <w:p>
+            <w:pPr>
+              <w:jc w:val="right"/>
+            </w:pPr>
+            <w:r>
+              <w:t>3 (34</w:t>
+            </w:r>
+            <w:r>
+              <w:t>)</w:t>
+            </w:r>
+          </w:p>
+        </w:tc>
+        <w:tc>
+          <w:tcPr>
+            <w:tcW w:w="636" w:type="pct"/>
           </w:tcPr>
           <w:p>
             <w:pPr>
@@ -1794,7 +1826,68 @@
       <w:tr>
         <w:tc>
           <w:tcPr>
-            <w:tcW w:w="242" w:type="pct"/>
+            <w:tcW w:w="278" w:type="pct"/>
+          </w:tcPr>
+          <w:p>
+            <w:pPr>
+              <w:jc w:val="right"/>
+            </w:pPr>
+            <w:r>
+              <w:t>*2</w:t>
+            </w:r>
+          </w:p>
+        </w:tc>
+        <w:tc>
+          <w:tcPr>
+            <w:tcW w:w="1453" w:type="pct"/>
+          </w:tcPr>
+          <w:p>
+            <w:r>
+              <w:t xml:space="preserve">    HASH</w:t>
+            </w:r>
+            <w:r>
+              <w:t xml:space="preserve"> JOIN</w:t>
+            </w:r>
+            <w:r>
+              <w:t xml:space="preserve"> OUTER</w:t>
+            </w:r>
+          </w:p>
+        </w:tc>
+        <w:tc>
+          <w:tcPr>
+            <w:tcW w:w="907" w:type="pct"/>
+          </w:tcPr>
+          <w:p/>
+        </w:tc>
+        <w:tc>
+          <w:tcPr>
+            <w:tcW w:w="441" w:type="pct"/>
+          </w:tcPr>
+          <w:p>
+            <w:pPr>
+              <w:jc w:val="right"/>
+            </w:pPr>
+            <w:r>
+              <w:t>184</w:t>
+            </w:r>
+          </w:p>
+        </w:tc>
+        <w:tc>
+          <w:tcPr>
+            <w:tcW w:w="447" w:type="pct"/>
+          </w:tcPr>
+          <w:p>
+            <w:pPr>
+              <w:jc w:val="right"/>
+            </w:pPr>
+            <w:r>
+              <w:t>8832</w:t>
+            </w:r>
+          </w:p>
+        </w:tc>
+        <w:tc>
+          <w:tcPr>
+            <w:tcW w:w="838" w:type="pct"/>
           </w:tcPr>
           <w:p>
             <w:pPr>
@@ -1803,66 +1896,14 @@
             <w:r>
               <w:t>2</w:t>
             </w:r>
-          </w:p>
-        </w:tc>
-        <w:tc>
-          <w:tcPr>
-            <w:tcW w:w="1548" w:type="pct"/>
-          </w:tcPr>
-          <w:p>
-            <w:r>
-              <w:t xml:space="preserve">    NESTED LOOPS OUTER</w:t>
-            </w:r>
-          </w:p>
-        </w:tc>
-        <w:tc>
-          <w:tcPr>
-            <w:tcW w:w="891" w:type="pct"/>
-          </w:tcPr>
-          <w:p/>
-        </w:tc>
-        <w:tc>
-          <w:tcPr>
-            <w:tcW w:w="433" w:type="pct"/>
-          </w:tcPr>
-          <w:p>
-            <w:pPr>
-              <w:jc w:val="right"/>
-            </w:pPr>
-            <w:r>
-              <w:t>3</w:t>
-            </w:r>
-          </w:p>
-        </w:tc>
-        <w:tc>
-          <w:tcPr>
-            <w:tcW w:w="439" w:type="pct"/>
-          </w:tcPr>
-          <w:p>
-            <w:pPr>
-              <w:jc w:val="right"/>
-            </w:pPr>
-            <w:r>
-              <w:t>111</w:t>
-            </w:r>
-          </w:p>
-        </w:tc>
-        <w:tc>
-          <w:tcPr>
-            <w:tcW w:w="823" w:type="pct"/>
-          </w:tcPr>
-          <w:p>
-            <w:pPr>
-              <w:jc w:val="right"/>
-            </w:pPr>
-            <w:r>
-              <w:t>1 (0)</w:t>
-            </w:r>
-          </w:p>
-        </w:tc>
-        <w:tc>
-          <w:tcPr>
-            <w:tcW w:w="625" w:type="pct"/>
+            <w:r>
+              <w:t xml:space="preserve"> (0)</w:t>
+            </w:r>
+          </w:p>
+        </w:tc>
+        <w:tc>
+          <w:tcPr>
+            <w:tcW w:w="636" w:type="pct"/>
           </w:tcPr>
           <w:p>
             <w:pPr>
@@ -1877,7 +1918,7 @@
       <w:tr>
         <w:tc>
           <w:tcPr>
-            <w:tcW w:w="242" w:type="pct"/>
+            <w:tcW w:w="278" w:type="pct"/>
           </w:tcPr>
           <w:p>
             <w:pPr>
@@ -1890,66 +1931,87 @@
         </w:tc>
         <w:tc>
           <w:tcPr>
-            <w:tcW w:w="1548" w:type="pct"/>
-          </w:tcPr>
-          <w:p>
-            <w:r>
-              <w:t xml:space="preserve">        INDEX RANGE SCAN</w:t>
-            </w:r>
-          </w:p>
-        </w:tc>
-        <w:tc>
-          <w:tcPr>
-            <w:tcW w:w="891" w:type="pct"/>
-          </w:tcPr>
-          <w:p>
-            <w:r>
-              <w:t>DATUM_LET</w:t>
-            </w:r>
-          </w:p>
-        </w:tc>
-        <w:tc>
-          <w:tcPr>
-            <w:tcW w:w="433" w:type="pct"/>
-          </w:tcPr>
-          <w:p>
-            <w:pPr>
-              <w:jc w:val="right"/>
-            </w:pPr>
-            <w:r>
-              <w:t>3</w:t>
-            </w:r>
-          </w:p>
-        </w:tc>
-        <w:tc>
-          <w:tcPr>
-            <w:tcW w:w="439" w:type="pct"/>
-          </w:tcPr>
-          <w:p>
-            <w:pPr>
-              <w:jc w:val="right"/>
-            </w:pPr>
-            <w:r>
-              <w:t>33</w:t>
-            </w:r>
-          </w:p>
-        </w:tc>
-        <w:tc>
-          <w:tcPr>
-            <w:tcW w:w="823" w:type="pct"/>
-          </w:tcPr>
-          <w:p>
-            <w:pPr>
-              <w:jc w:val="right"/>
-            </w:pPr>
-            <w:r>
-              <w:t>1 (0)</w:t>
-            </w:r>
-          </w:p>
-        </w:tc>
-        <w:tc>
-          <w:tcPr>
-            <w:tcW w:w="625" w:type="pct"/>
+            <w:tcW w:w="1453" w:type="pct"/>
+          </w:tcPr>
+          <w:p>
+            <w:r>
+              <w:t xml:space="preserve">      </w:t>
+            </w:r>
+            <w:r>
+              <w:t>INDEX</w:t>
+            </w:r>
+            <w:r>
+              <w:t xml:space="preserve"> </w:t>
+            </w:r>
+            <w:r>
+              <w:t>RANGE</w:t>
+            </w:r>
+            <w:r>
+              <w:t xml:space="preserve"> </w:t>
+            </w:r>
+            <w:r>
+              <w:t>SCAN</w:t>
+            </w:r>
+          </w:p>
+        </w:tc>
+        <w:tc>
+          <w:tcPr>
+            <w:tcW w:w="907" w:type="pct"/>
+          </w:tcPr>
+          <w:p>
+            <w:r>
+              <w:t>DATUM_</w:t>
+            </w:r>
+            <w:r>
+              <w:t>LET</w:t>
+            </w:r>
+          </w:p>
+        </w:tc>
+        <w:tc>
+          <w:tcPr>
+            <w:tcW w:w="441" w:type="pct"/>
+          </w:tcPr>
+          <w:p>
+            <w:pPr>
+              <w:jc w:val="right"/>
+            </w:pPr>
+            <w:r>
+              <w:t>48</w:t>
+            </w:r>
+          </w:p>
+        </w:tc>
+        <w:tc>
+          <w:tcPr>
+            <w:tcW w:w="447" w:type="pct"/>
+          </w:tcPr>
+          <w:p>
+            <w:pPr>
+              <w:jc w:val="right"/>
+            </w:pPr>
+            <w:r>
+              <w:t>1056</w:t>
+            </w:r>
+          </w:p>
+        </w:tc>
+        <w:tc>
+          <w:tcPr>
+            <w:tcW w:w="838" w:type="pct"/>
+          </w:tcPr>
+          <w:p>
+            <w:pPr>
+              <w:jc w:val="right"/>
+            </w:pPr>
+            <w:r>
+              <w:t>1</w:t>
+            </w:r>
+            <w:r>
+              <w:t xml:space="preserve"> (0)</w:t>
+            </w:r>
+          </w:p>
+        </w:tc>
+        <w:tc>
+          <w:tcPr>
+            <w:tcW w:w="636" w:type="pct"/>
           </w:tcPr>
           <w:p>
             <w:pPr>
@@ -1964,40 +2026,84 @@
       <w:tr>
         <w:tc>
           <w:tcPr>
-            <w:tcW w:w="242" w:type="pct"/>
-          </w:tcPr>
-          <w:p>
-            <w:pPr>
-              <w:jc w:val="right"/>
-            </w:pPr>
-            <w:r>
-              <w:t>*4</w:t>
-            </w:r>
-          </w:p>
-        </w:tc>
-        <w:tc>
-          <w:tcPr>
-            <w:tcW w:w="1548" w:type="pct"/>
-          </w:tcPr>
-          <w:p>
-            <w:r>
-              <w:t xml:space="preserve">        INDEX FULL SCAN</w:t>
-            </w:r>
-          </w:p>
-        </w:tc>
-        <w:tc>
-          <w:tcPr>
-            <w:tcW w:w="891" w:type="pct"/>
-          </w:tcPr>
-          <w:p>
-            <w:r>
-              <w:t>LETENKA_LET</w:t>
-            </w:r>
-          </w:p>
-        </w:tc>
-        <w:tc>
-          <w:tcPr>
-            <w:tcW w:w="433" w:type="pct"/>
+            <w:tcW w:w="278" w:type="pct"/>
+          </w:tcPr>
+          <w:p>
+            <w:pPr>
+              <w:jc w:val="right"/>
+            </w:pPr>
+            <w:r>
+              <w:t>4</w:t>
+            </w:r>
+          </w:p>
+        </w:tc>
+        <w:tc>
+          <w:tcPr>
+            <w:tcW w:w="1453" w:type="pct"/>
+          </w:tcPr>
+          <w:p>
+            <w:r>
+              <w:t xml:space="preserve">      </w:t>
+            </w:r>
+            <w:r>
+              <w:t>INDEX</w:t>
+            </w:r>
+            <w:r>
+              <w:t xml:space="preserve"> </w:t>
+            </w:r>
+            <w:r>
+              <w:t>FULL</w:t>
+            </w:r>
+            <w:r>
+              <w:t xml:space="preserve"> </w:t>
+            </w:r>
+            <w:r>
+              <w:t>SCAN</w:t>
+            </w:r>
+          </w:p>
+        </w:tc>
+        <w:tc>
+          <w:tcPr>
+            <w:tcW w:w="907" w:type="pct"/>
+          </w:tcPr>
+          <w:p>
+            <w:r>
+              <w:t>LETENKA</w:t>
+            </w:r>
+            <w:r>
+              <w:t>_LET</w:t>
+            </w:r>
+          </w:p>
+        </w:tc>
+        <w:tc>
+          <w:tcPr>
+            <w:tcW w:w="441" w:type="pct"/>
+          </w:tcPr>
+          <w:p>
+            <w:pPr>
+              <w:jc w:val="right"/>
+            </w:pPr>
+            <w:r>
+              <w:t>367</w:t>
+            </w:r>
+          </w:p>
+        </w:tc>
+        <w:tc>
+          <w:tcPr>
+            <w:tcW w:w="447" w:type="pct"/>
+          </w:tcPr>
+          <w:p>
+            <w:pPr>
+              <w:jc w:val="right"/>
+            </w:pPr>
+            <w:r>
+              <w:t>9542</w:t>
+            </w:r>
+          </w:p>
+        </w:tc>
+        <w:tc>
+          <w:tcPr>
+            <w:tcW w:w="838" w:type="pct"/>
           </w:tcPr>
           <w:p>
             <w:pPr>
@@ -2006,37 +2112,14 @@
             <w:r>
               <w:t>1</w:t>
             </w:r>
-          </w:p>
-        </w:tc>
-        <w:tc>
-          <w:tcPr>
-            <w:tcW w:w="439" w:type="pct"/>
-          </w:tcPr>
-          <w:p>
-            <w:pPr>
-              <w:jc w:val="right"/>
-            </w:pPr>
-            <w:r>
-              <w:t>26</w:t>
-            </w:r>
-          </w:p>
-        </w:tc>
-        <w:tc>
-          <w:tcPr>
-            <w:tcW w:w="823" w:type="pct"/>
-          </w:tcPr>
-          <w:p>
-            <w:pPr>
-              <w:jc w:val="right"/>
-            </w:pPr>
-            <w:r>
-              <w:t>0 (0)</w:t>
-            </w:r>
-          </w:p>
-        </w:tc>
-        <w:tc>
-          <w:tcPr>
-            <w:tcW w:w="625" w:type="pct"/>
+            <w:r>
+              <w:t xml:space="preserve"> (0)</w:t>
+            </w:r>
+          </w:p>
+        </w:tc>
+        <w:tc>
+          <w:tcPr>
+            <w:tcW w:w="636" w:type="pct"/>
           </w:tcPr>
           <w:p>
             <w:pPr>
@@ -2049,13 +2132,6 @@
         </w:tc>
       </w:tr>
     </w:tbl>
-    <w:p>
-      <w:r>
-        <w:t>Po zavedení indexů jde vidět, že se snížil počet procházených řádků.</w:t>
-      </w:r>
-      <w:bookmarkStart w:id="1" w:name="_GoBack"/>
-      <w:bookmarkEnd w:id="1"/>
-    </w:p>
     <w:p>
       <w:pPr>
         <w:pStyle w:val="Heading2"/>
@@ -2977,12 +3053,14 @@
     <w:uiPriority w:val="9"/>
     <w:unhideWhenUsed/>
     <w:qFormat/>
-    <w:rsid w:val="00AB693F"/>
+    <w:rsid w:val="00EF58B9"/>
     <w:pPr>
       <w:numPr>
         <w:ilvl w:val="1"/>
         <w:numId w:val="2"/>
       </w:numPr>
+      <w:spacing w:before="360" w:after="120"/>
+      <w:ind w:left="578" w:hanging="578"/>
       <w:outlineLvl w:val="1"/>
     </w:pPr>
     <w:rPr>
@@ -3320,7 +3398,7 @@
     <w:basedOn w:val="DefaultParagraphFont"/>
     <w:link w:val="Heading2"/>
     <w:uiPriority w:val="9"/>
-    <w:rsid w:val="00AB693F"/>
+    <w:rsid w:val="00EF58B9"/>
     <w:rPr>
       <w:b/>
       <w:sz w:val="32"/>

</xml_diff>

<commit_message>
Dokumentace + práva pro 1. člena
</commit_message>
<xml_diff>
--- a/letiste.docx
+++ b/letiste.docx
@@ -207,7 +207,6 @@
           <w:b/>
           <w:noProof/>
           <w:sz w:val="36"/>
-          <w:lang w:val="en-US"/>
         </w:rPr>
         <w:drawing>
           <wp:anchor distT="0" distB="0" distL="114300" distR="114300" simplePos="0" relativeHeight="251659264" behindDoc="1" locked="0" layoutInCell="0" allowOverlap="1" wp14:anchorId="762ADB40" wp14:editId="6C78AF9D">
@@ -335,12 +334,14 @@
         </w:rPr>
         <w:t xml:space="preserve"> </w:t>
       </w:r>
+      <w:proofErr w:type="spellStart"/>
       <w:r>
         <w:rPr>
           <w:sz w:val="24"/>
         </w:rPr>
         <w:t>Witassek</w:t>
       </w:r>
+      <w:proofErr w:type="spellEnd"/>
       <w:r>
         <w:rPr>
           <w:sz w:val="24"/>
@@ -468,7 +469,7 @@
     </w:p>
     <w:p>
       <w:pPr>
-        <w:pStyle w:val="Heading1"/>
+        <w:pStyle w:val="Nadpis1"/>
       </w:pPr>
       <w:r>
         <w:lastRenderedPageBreak/>
@@ -537,7 +538,7 @@
     </w:p>
     <w:p>
       <w:pPr>
-        <w:pStyle w:val="Heading1"/>
+        <w:pStyle w:val="Nadpis1"/>
       </w:pPr>
       <w:r>
         <w:lastRenderedPageBreak/>
@@ -638,7 +639,7 @@
     </w:p>
     <w:p>
       <w:pPr>
-        <w:pStyle w:val="Heading1"/>
+        <w:pStyle w:val="Nadpis1"/>
       </w:pPr>
       <w:r>
         <w:lastRenderedPageBreak/>
@@ -702,7 +703,7 @@
     </w:p>
     <w:p>
       <w:pPr>
-        <w:pStyle w:val="Heading2"/>
+        <w:pStyle w:val="Nadpis2"/>
       </w:pPr>
       <w:r>
         <w:t>Převod generalizace</w:t>
@@ -724,7 +725,7 @@
     </w:p>
     <w:p>
       <w:pPr>
-        <w:pStyle w:val="Heading2"/>
+        <w:pStyle w:val="Nadpis2"/>
       </w:pPr>
       <w:proofErr w:type="spellStart"/>
       <w:r>
@@ -821,7 +822,7 @@
     </w:p>
     <w:p>
       <w:pPr>
-        <w:pStyle w:val="Heading2"/>
+        <w:pStyle w:val="Nadpis2"/>
       </w:pPr>
       <w:r>
         <w:t>Procedury</w:t>
@@ -834,7 +835,7 @@
     </w:p>
     <w:p>
       <w:pPr>
-        <w:pStyle w:val="Heading2"/>
+        <w:pStyle w:val="Nadpis2"/>
       </w:pPr>
       <w:r>
         <w:t>Indexy</w:t>
@@ -867,7 +868,7 @@
     </w:p>
     <w:tbl>
       <w:tblPr>
-        <w:tblStyle w:val="TableGrid"/>
+        <w:tblStyle w:val="Mriekatabuky"/>
         <w:tblW w:w="5000" w:type="pct"/>
         <w:tblLook w:val="04A0" w:firstRow="1" w:lastRow="0" w:firstColumn="1" w:lastColumn="0" w:noHBand="0" w:noVBand="1"/>
       </w:tblPr>
@@ -909,47 +910,45 @@
             <w:tcW w:w="682" w:type="pct"/>
           </w:tcPr>
           <w:p>
+            <w:r>
+              <w:t>Name</w:t>
+            </w:r>
+          </w:p>
+        </w:tc>
+        <w:tc>
+          <w:tcPr>
+            <w:tcW w:w="467" w:type="pct"/>
+          </w:tcPr>
+          <w:p>
             <w:proofErr w:type="spellStart"/>
             <w:r>
-              <w:t>Name</w:t>
+              <w:t>Rows</w:t>
             </w:r>
             <w:proofErr w:type="spellEnd"/>
           </w:p>
         </w:tc>
         <w:tc>
           <w:tcPr>
-            <w:tcW w:w="467" w:type="pct"/>
+            <w:tcW w:w="473" w:type="pct"/>
           </w:tcPr>
           <w:p>
             <w:proofErr w:type="spellStart"/>
             <w:r>
-              <w:t>Rows</w:t>
+              <w:t>Bytes</w:t>
             </w:r>
             <w:proofErr w:type="spellEnd"/>
           </w:p>
         </w:tc>
         <w:tc>
           <w:tcPr>
-            <w:tcW w:w="473" w:type="pct"/>
+            <w:tcW w:w="888" w:type="pct"/>
           </w:tcPr>
           <w:p>
             <w:proofErr w:type="spellStart"/>
             <w:r>
-              <w:t>Bytes</w:t>
+              <w:t>Cost</w:t>
             </w:r>
             <w:proofErr w:type="spellEnd"/>
-          </w:p>
-        </w:tc>
-        <w:tc>
-          <w:tcPr>
-            <w:tcW w:w="888" w:type="pct"/>
-          </w:tcPr>
-          <w:p>
-            <w:proofErr w:type="spellStart"/>
-            <w:r>
-              <w:t>Cost</w:t>
-            </w:r>
-            <w:proofErr w:type="spellEnd"/>
             <w:r>
               <w:t xml:space="preserve"> (%CPU)</w:t>
             </w:r>
@@ -960,11 +959,9 @@
             <w:tcW w:w="674" w:type="pct"/>
           </w:tcPr>
           <w:p>
-            <w:proofErr w:type="spellStart"/>
             <w:r>
               <w:t>Time</w:t>
             </w:r>
-            <w:proofErr w:type="spellEnd"/>
           </w:p>
         </w:tc>
       </w:tr>
@@ -1267,10 +1264,7 @@
           </w:tcPr>
           <w:p>
             <w:r>
-              <w:t xml:space="preserve">      </w:t>
-            </w:r>
-            <w:r>
-              <w:t xml:space="preserve">TABLE ACCESS </w:t>
+              <w:t xml:space="preserve">      TABLE ACCESS </w:t>
             </w:r>
             <w:r>
               <w:t>FULL</w:t>
@@ -1363,13 +1357,7 @@
           </w:tcPr>
           <w:p>
             <w:r>
-              <w:t xml:space="preserve">      </w:t>
-            </w:r>
-            <w:r>
-              <w:t xml:space="preserve">TABLE ACCESS </w:t>
-            </w:r>
-            <w:r>
-              <w:t>FULL</w:t>
+              <w:t xml:space="preserve">      TABLE ACCESS FULL</w:t>
             </w:r>
           </w:p>
         </w:tc>
@@ -1379,10 +1367,7 @@
           </w:tcPr>
           <w:p>
             <w:r>
-              <w:t>LET</w:t>
-            </w:r>
-            <w:r>
-              <w:t>ENKA</w:t>
+              <w:t>LETENKA</w:t>
             </w:r>
           </w:p>
         </w:tc>
@@ -1421,10 +1406,7 @@
               <w:jc w:val="right"/>
             </w:pPr>
             <w:r>
-              <w:t>3</w:t>
-            </w:r>
-            <w:r>
-              <w:t xml:space="preserve"> (0)</w:t>
+              <w:t>3 (0)</w:t>
             </w:r>
           </w:p>
         </w:tc>
@@ -1451,12 +1433,7 @@
         <w:br/>
       </w:r>
       <w:r>
-        <w:t xml:space="preserve">Spojení tabulek se provádí </w:t>
-      </w:r>
-      <w:bookmarkStart w:id="1" w:name="_GoBack"/>
-      <w:bookmarkEnd w:id="1"/>
-      <w:r>
-        <w:t xml:space="preserve">pomocí sloupců </w:t>
+        <w:t xml:space="preserve">Spojení tabulek se provádí pomocí sloupců </w:t>
       </w:r>
       <w:proofErr w:type="spellStart"/>
       <w:r>
@@ -1464,94 +1441,89 @@
       </w:r>
       <w:proofErr w:type="spellEnd"/>
       <w:r>
-        <w:t xml:space="preserve"> v obou tabulkách, proto je vhodné zavést index nad tímto sloupcem a </w:t>
+        <w:t xml:space="preserve"> v obou tabulkách, proto je vhodné zavést index nad tímto sloupcem a sl</w:t>
+      </w:r>
+      <w:r>
+        <w:t>o</w:t>
+      </w:r>
+      <w:r>
+        <w:t xml:space="preserve">upcem </w:t>
       </w:r>
       <w:proofErr w:type="spellStart"/>
       <w:r>
-        <w:t>slupcem</w:t>
+        <w:t>datum_odletu</w:t>
       </w:r>
       <w:proofErr w:type="spellEnd"/>
       <w:r>
-        <w:t xml:space="preserve"> </w:t>
+        <w:t xml:space="preserve"> v tabulce let</w:t>
+      </w:r>
+      <w:r>
+        <w:t xml:space="preserve">, protože dle </w:t>
+      </w:r>
+      <w:r>
+        <w:t>něj</w:t>
+      </w:r>
+      <w:r>
+        <w:t xml:space="preserve"> vybíráme pouze určité řádky tabulky. </w:t>
+      </w:r>
+      <w:r>
+        <w:t xml:space="preserve"> Z tabulky letenka počítáme dle </w:t>
       </w:r>
       <w:proofErr w:type="spellStart"/>
       <w:r>
+        <w:t>id_letenky</w:t>
+      </w:r>
+      <w:proofErr w:type="spellEnd"/>
+      <w:r>
+        <w:t>, a proto je vhodné zavést index i nad tímto sloupcem.</w:t>
+      </w:r>
+    </w:p>
+    <w:p>
+      <w:pPr>
+        <w:jc w:val="both"/>
+      </w:pPr>
+      <w:r>
+        <w:t xml:space="preserve">Po zavedení indexů nad sloupci </w:t>
+      </w:r>
+      <w:proofErr w:type="spellStart"/>
+      <w:r>
         <w:t>datum_odletu</w:t>
       </w:r>
       <w:proofErr w:type="spellEnd"/>
       <w:r>
-        <w:t xml:space="preserve"> v tabulce let</w:t>
-      </w:r>
-      <w:r>
-        <w:t xml:space="preserve">, protože dle </w:t>
-      </w:r>
-      <w:r>
-        <w:t>něj</w:t>
-      </w:r>
-      <w:r>
-        <w:t xml:space="preserve"> vybíráme pouze určité řádky tabulky. </w:t>
-      </w:r>
-      <w:r>
-        <w:t xml:space="preserve"> Z tabulky letenka počítáme dle </w:t>
+        <w:t xml:space="preserve">, </w:t>
       </w:r>
       <w:proofErr w:type="spellStart"/>
       <w:r>
+        <w:t>id_letu</w:t>
+      </w:r>
+      <w:proofErr w:type="spellEnd"/>
+      <w:r>
+        <w:t xml:space="preserve"> v tabulce let a </w:t>
+      </w:r>
+      <w:proofErr w:type="spellStart"/>
+      <w:r>
         <w:t>id_letenky</w:t>
       </w:r>
       <w:proofErr w:type="spellEnd"/>
       <w:r>
-        <w:t>, a proto je vhodné zavést index i nad tímto sloupcem.</w:t>
-      </w:r>
-    </w:p>
-    <w:p>
-      <w:pPr>
-        <w:jc w:val="both"/>
-      </w:pPr>
-      <w:r>
-        <w:t xml:space="preserve">Po zavedení indexů nad sloupci </w:t>
+        <w:t xml:space="preserve">, </w:t>
       </w:r>
       <w:proofErr w:type="spellStart"/>
       <w:r>
-        <w:t>datum_odletu</w:t>
+        <w:t>id_letu</w:t>
       </w:r>
       <w:proofErr w:type="spellEnd"/>
       <w:r>
-        <w:t xml:space="preserve">, </w:t>
-      </w:r>
-      <w:proofErr w:type="spellStart"/>
-      <w:r>
-        <w:t>id_letu</w:t>
-      </w:r>
-      <w:proofErr w:type="spellEnd"/>
-      <w:r>
-        <w:t xml:space="preserve"> v tabulce let a </w:t>
-      </w:r>
-      <w:proofErr w:type="spellStart"/>
-      <w:r>
-        <w:t>id_letenky</w:t>
-      </w:r>
-      <w:proofErr w:type="spellEnd"/>
-      <w:r>
-        <w:t xml:space="preserve">, </w:t>
-      </w:r>
-      <w:proofErr w:type="spellStart"/>
-      <w:r>
-        <w:t>id_letu</w:t>
-      </w:r>
-      <w:proofErr w:type="spellEnd"/>
-      <w:r>
         <w:t xml:space="preserve"> v tabulce letenka zobrazuje výsledek vysvětlení dotazu následující tabulka.</w:t>
       </w:r>
       <w:r>
-        <w:t xml:space="preserve"> </w:t>
-      </w:r>
-      <w:r>
-        <w:t>Po porovnání obou tabulek jde vidět, že po zavedení indexů došlo ke snížení ceny dotazu.</w:t>
+        <w:t xml:space="preserve"> Po porovnání obou tabulek jde vidět, že po zavedení indexů došlo ke snížení ceny dotazu.</w:t>
       </w:r>
     </w:p>
     <w:tbl>
       <w:tblPr>
-        <w:tblStyle w:val="TableGrid"/>
+        <w:tblStyle w:val="Mriekatabuky"/>
         <w:tblW w:w="5000" w:type="pct"/>
         <w:tblLook w:val="04A0" w:firstRow="1" w:lastRow="0" w:firstColumn="1" w:lastColumn="0" w:noHBand="0" w:noVBand="1"/>
       </w:tblPr>
@@ -1592,47 +1564,45 @@
             <w:tcW w:w="907" w:type="pct"/>
           </w:tcPr>
           <w:p>
+            <w:r>
+              <w:t>Name</w:t>
+            </w:r>
+          </w:p>
+        </w:tc>
+        <w:tc>
+          <w:tcPr>
+            <w:tcW w:w="441" w:type="pct"/>
+          </w:tcPr>
+          <w:p>
             <w:proofErr w:type="spellStart"/>
             <w:r>
-              <w:t>Name</w:t>
+              <w:t>Rows</w:t>
             </w:r>
             <w:proofErr w:type="spellEnd"/>
           </w:p>
         </w:tc>
         <w:tc>
           <w:tcPr>
-            <w:tcW w:w="441" w:type="pct"/>
+            <w:tcW w:w="447" w:type="pct"/>
           </w:tcPr>
           <w:p>
             <w:proofErr w:type="spellStart"/>
             <w:r>
-              <w:t>Rows</w:t>
+              <w:t>Bytes</w:t>
             </w:r>
             <w:proofErr w:type="spellEnd"/>
           </w:p>
         </w:tc>
         <w:tc>
           <w:tcPr>
-            <w:tcW w:w="447" w:type="pct"/>
+            <w:tcW w:w="838" w:type="pct"/>
           </w:tcPr>
           <w:p>
             <w:proofErr w:type="spellStart"/>
             <w:r>
-              <w:t>Bytes</w:t>
+              <w:t>Cost</w:t>
             </w:r>
             <w:proofErr w:type="spellEnd"/>
-          </w:p>
-        </w:tc>
-        <w:tc>
-          <w:tcPr>
-            <w:tcW w:w="838" w:type="pct"/>
-          </w:tcPr>
-          <w:p>
-            <w:proofErr w:type="spellStart"/>
-            <w:r>
-              <w:t>Cost</w:t>
-            </w:r>
-            <w:proofErr w:type="spellEnd"/>
             <w:r>
               <w:t xml:space="preserve"> (%CPU)</w:t>
             </w:r>
@@ -1643,11 +1613,9 @@
             <w:tcW w:w="636" w:type="pct"/>
           </w:tcPr>
           <w:p>
-            <w:proofErr w:type="spellStart"/>
             <w:r>
               <w:t>Time</w:t>
             </w:r>
-            <w:proofErr w:type="spellEnd"/>
           </w:p>
         </w:tc>
       </w:tr>
@@ -1716,10 +1684,7 @@
               <w:jc w:val="right"/>
             </w:pPr>
             <w:r>
-              <w:t>3 (34</w:t>
-            </w:r>
-            <w:r>
-              <w:t>)</w:t>
+              <w:t>3 (34)</w:t>
             </w:r>
           </w:p>
         </w:tc>
@@ -1802,10 +1767,7 @@
               <w:jc w:val="right"/>
             </w:pPr>
             <w:r>
-              <w:t>3 (34</w:t>
-            </w:r>
-            <w:r>
-              <w:t>)</w:t>
+              <w:t>3 (34)</w:t>
             </w:r>
           </w:p>
         </w:tc>
@@ -1843,13 +1805,7 @@
           </w:tcPr>
           <w:p>
             <w:r>
-              <w:t xml:space="preserve">    HASH</w:t>
-            </w:r>
-            <w:r>
-              <w:t xml:space="preserve"> JOIN</w:t>
-            </w:r>
-            <w:r>
-              <w:t xml:space="preserve"> OUTER</w:t>
+              <w:t xml:space="preserve">    HASH JOIN OUTER</w:t>
             </w:r>
           </w:p>
         </w:tc>
@@ -1894,10 +1850,7 @@
               <w:jc w:val="right"/>
             </w:pPr>
             <w:r>
-              <w:t>2</w:t>
-            </w:r>
-            <w:r>
-              <w:t xml:space="preserve"> (0)</w:t>
+              <w:t>2 (0)</w:t>
             </w:r>
           </w:p>
         </w:tc>
@@ -1935,22 +1888,7 @@
           </w:tcPr>
           <w:p>
             <w:r>
-              <w:t xml:space="preserve">      </w:t>
-            </w:r>
-            <w:r>
-              <w:t>INDEX</w:t>
-            </w:r>
-            <w:r>
-              <w:t xml:space="preserve"> </w:t>
-            </w:r>
-            <w:r>
-              <w:t>RANGE</w:t>
-            </w:r>
-            <w:r>
-              <w:t xml:space="preserve"> </w:t>
-            </w:r>
-            <w:r>
-              <w:t>SCAN</w:t>
+              <w:t xml:space="preserve">      INDEX RANGE SCAN</w:t>
             </w:r>
           </w:p>
         </w:tc>
@@ -1960,10 +1898,7 @@
           </w:tcPr>
           <w:p>
             <w:r>
-              <w:t>DATUM_</w:t>
-            </w:r>
-            <w:r>
-              <w:t>LET</w:t>
+              <w:t>DATUM_LET</w:t>
             </w:r>
           </w:p>
         </w:tc>
@@ -2002,10 +1937,7 @@
               <w:jc w:val="right"/>
             </w:pPr>
             <w:r>
-              <w:t>1</w:t>
-            </w:r>
-            <w:r>
-              <w:t xml:space="preserve"> (0)</w:t>
+              <w:t>1 (0)</w:t>
             </w:r>
           </w:p>
         </w:tc>
@@ -2043,22 +1975,7 @@
           </w:tcPr>
           <w:p>
             <w:r>
-              <w:t xml:space="preserve">      </w:t>
-            </w:r>
-            <w:r>
-              <w:t>INDEX</w:t>
-            </w:r>
-            <w:r>
-              <w:t xml:space="preserve"> </w:t>
-            </w:r>
-            <w:r>
-              <w:t>FULL</w:t>
-            </w:r>
-            <w:r>
-              <w:t xml:space="preserve"> </w:t>
-            </w:r>
-            <w:r>
-              <w:t>SCAN</w:t>
+              <w:t xml:space="preserve">      INDEX FULL SCAN</w:t>
             </w:r>
           </w:p>
         </w:tc>
@@ -2068,10 +1985,7 @@
           </w:tcPr>
           <w:p>
             <w:r>
-              <w:t>LETENKA</w:t>
-            </w:r>
-            <w:r>
-              <w:t>_LET</w:t>
+              <w:t>LETENKA_LET</w:t>
             </w:r>
           </w:p>
         </w:tc>
@@ -2110,10 +2024,7 @@
               <w:jc w:val="right"/>
             </w:pPr>
             <w:r>
-              <w:t>1</w:t>
-            </w:r>
-            <w:r>
-              <w:t xml:space="preserve"> (0)</w:t>
+              <w:t>1 (0)</w:t>
             </w:r>
           </w:p>
         </w:tc>
@@ -2134,7 +2045,7 @@
     </w:tbl>
     <w:p>
       <w:pPr>
-        <w:pStyle w:val="Heading2"/>
+        <w:pStyle w:val="Nadpis2"/>
       </w:pPr>
       <w:r>
         <w:t>Materializovaný pohled a práva</w:t>
@@ -2142,8 +2053,31 @@
     </w:p>
     <w:p>
       <w:r>
-        <w:t>TBD</w:t>
-      </w:r>
+        <w:t>Druhému členovi týmu jsme přidělili všechna práva na všechny tabulky a procedury které jsme vytvořili což mu umožnilo vytvořit materializovaný pohled z tabulek prvního člena týmu. Materializovaný pohled vznikl spojením tabulek Letenka a Let což představuje informace o jednotlivých cestujících na jednotlivých letech. N</w:t>
+      </w:r>
+      <w:r>
+        <w:t>ásledně jsme přidě</w:t>
+      </w:r>
+      <w:r>
+        <w:t xml:space="preserve">lili </w:t>
+      </w:r>
+      <w:r>
+        <w:t xml:space="preserve">veškerá přístupová </w:t>
+      </w:r>
+      <w:r>
+        <w:t>práva na daný mater</w:t>
+      </w:r>
+      <w:r>
+        <w:t>ializovaný pohled prvnímu členu</w:t>
+      </w:r>
+      <w:r>
+        <w:t xml:space="preserve"> týmu</w:t>
+      </w:r>
+      <w:r>
+        <w:t>.</w:t>
+      </w:r>
+      <w:bookmarkStart w:id="1" w:name="_GoBack"/>
+      <w:bookmarkEnd w:id="1"/>
     </w:p>
     <w:sectPr>
       <w:footerReference w:type="even" r:id="rId11"/>
@@ -2187,34 +2121,34 @@
 <w:ftr xmlns:wpc="http://schemas.microsoft.com/office/word/2010/wordprocessingCanvas" xmlns:cx="http://schemas.microsoft.com/office/drawing/2014/chartex" xmlns:cx1="http://schemas.microsoft.com/office/drawing/2015/9/8/chartex" xmlns:cx2="http://schemas.microsoft.com/office/drawing/2015/10/21/chartex" xmlns:cx3="http://schemas.microsoft.com/office/drawing/2016/5/9/chartex" xmlns:cx4="http://schemas.microsoft.com/office/drawing/2016/5/10/chartex" xmlns:cx5="http://schemas.microsoft.com/office/drawing/2016/5/11/chartex" xmlns:cx6="http://schemas.microsoft.com/office/drawing/2016/5/12/chartex" xmlns:cx7="http://schemas.microsoft.com/office/drawing/2016/5/13/chartex" xmlns:cx8="http://schemas.microsoft.com/office/drawing/2016/5/14/chartex" xmlns:mc="http://schemas.openxmlformats.org/markup-compatibility/2006" xmlns:aink="http://schemas.microsoft.com/office/drawing/2016/ink" xmlns:am3d="http://schemas.microsoft.com/office/drawing/2017/model3d" xmlns:o="urn:schemas-microsoft-com:office:office" xmlns:r="http://schemas.openxmlformats.org/officeDocument/2006/relationships" xmlns:m="http://schemas.openxmlformats.org/officeDocument/2006/math" xmlns:v="urn:schemas-microsoft-com:vml" xmlns:wp14="http://schemas.microsoft.com/office/word/2010/wordprocessingDrawing" xmlns:wp="http://schemas.openxmlformats.org/drawingml/2006/wordprocessingDrawing" xmlns:w10="urn:schemas-microsoft-com:office:word" xmlns:w="http://schemas.openxmlformats.org/wordprocessingml/2006/main" xmlns:w14="http://schemas.microsoft.com/office/word/2010/wordml" xmlns:w15="http://schemas.microsoft.com/office/word/2012/wordml" xmlns:w16cid="http://schemas.microsoft.com/office/word/2016/wordml/cid" xmlns:w16se="http://schemas.microsoft.com/office/word/2015/wordml/symex" xmlns:wpg="http://schemas.microsoft.com/office/word/2010/wordprocessingGroup" xmlns:wpi="http://schemas.microsoft.com/office/word/2010/wordprocessingInk" xmlns:wne="http://schemas.microsoft.com/office/word/2006/wordml" xmlns:wps="http://schemas.microsoft.com/office/word/2010/wordprocessingShape" mc:Ignorable="w14 w15 w16se w16cid wp14">
   <w:p>
     <w:pPr>
-      <w:pStyle w:val="Footer"/>
+      <w:pStyle w:val="Pta"/>
       <w:framePr w:wrap="none" w:vAnchor="text" w:hAnchor="margin" w:xAlign="right" w:y="1"/>
       <w:rPr>
-        <w:rStyle w:val="PageNumber"/>
+        <w:rStyle w:val="slostrany"/>
       </w:rPr>
     </w:pPr>
     <w:r>
       <w:rPr>
-        <w:rStyle w:val="PageNumber"/>
+        <w:rStyle w:val="slostrany"/>
       </w:rPr>
       <w:fldChar w:fldCharType="begin"/>
     </w:r>
     <w:r>
       <w:rPr>
-        <w:rStyle w:val="PageNumber"/>
+        <w:rStyle w:val="slostrany"/>
       </w:rPr>
       <w:instrText xml:space="preserve">PAGE  </w:instrText>
     </w:r>
     <w:r>
       <w:rPr>
-        <w:rStyle w:val="PageNumber"/>
+        <w:rStyle w:val="slostrany"/>
       </w:rPr>
       <w:fldChar w:fldCharType="end"/>
     </w:r>
   </w:p>
   <w:p>
     <w:pPr>
-      <w:pStyle w:val="Footer"/>
+      <w:pStyle w:val="Pta"/>
       <w:ind w:right="360"/>
     </w:pPr>
   </w:p>
@@ -2225,7 +2159,7 @@
 <w:ftr xmlns:wpc="http://schemas.microsoft.com/office/word/2010/wordprocessingCanvas" xmlns:cx="http://schemas.microsoft.com/office/drawing/2014/chartex" xmlns:cx1="http://schemas.microsoft.com/office/drawing/2015/9/8/chartex" xmlns:cx2="http://schemas.microsoft.com/office/drawing/2015/10/21/chartex" xmlns:cx3="http://schemas.microsoft.com/office/drawing/2016/5/9/chartex" xmlns:cx4="http://schemas.microsoft.com/office/drawing/2016/5/10/chartex" xmlns:cx5="http://schemas.microsoft.com/office/drawing/2016/5/11/chartex" xmlns:cx6="http://schemas.microsoft.com/office/drawing/2016/5/12/chartex" xmlns:cx7="http://schemas.microsoft.com/office/drawing/2016/5/13/chartex" xmlns:cx8="http://schemas.microsoft.com/office/drawing/2016/5/14/chartex" xmlns:mc="http://schemas.openxmlformats.org/markup-compatibility/2006" xmlns:aink="http://schemas.microsoft.com/office/drawing/2016/ink" xmlns:am3d="http://schemas.microsoft.com/office/drawing/2017/model3d" xmlns:o="urn:schemas-microsoft-com:office:office" xmlns:r="http://schemas.openxmlformats.org/officeDocument/2006/relationships" xmlns:m="http://schemas.openxmlformats.org/officeDocument/2006/math" xmlns:v="urn:schemas-microsoft-com:vml" xmlns:wp14="http://schemas.microsoft.com/office/word/2010/wordprocessingDrawing" xmlns:wp="http://schemas.openxmlformats.org/drawingml/2006/wordprocessingDrawing" xmlns:w10="urn:schemas-microsoft-com:office:word" xmlns:w="http://schemas.openxmlformats.org/wordprocessingml/2006/main" xmlns:w14="http://schemas.microsoft.com/office/word/2010/wordml" xmlns:w15="http://schemas.microsoft.com/office/word/2012/wordml" xmlns:w16cid="http://schemas.microsoft.com/office/word/2016/wordml/cid" xmlns:w16se="http://schemas.microsoft.com/office/word/2015/wordml/symex" xmlns:wpg="http://schemas.microsoft.com/office/word/2010/wordprocessingGroup" xmlns:wpi="http://schemas.microsoft.com/office/word/2010/wordprocessingInk" xmlns:wne="http://schemas.microsoft.com/office/word/2006/wordml" xmlns:wps="http://schemas.microsoft.com/office/word/2010/wordprocessingShape" mc:Ignorable="w14 w15 w16se w16cid wp14">
   <w:p>
     <w:pPr>
-      <w:pStyle w:val="Footer"/>
+      <w:pStyle w:val="Pta"/>
       <w:jc w:val="center"/>
       <w:rPr>
         <w:color w:val="000000" w:themeColor="text1"/>
@@ -2355,7 +2289,7 @@
     <w:lvl w:ilvl="0">
       <w:start w:val="1"/>
       <w:numFmt w:val="decimal"/>
-      <w:pStyle w:val="Heading1"/>
+      <w:pStyle w:val="Nadpis1"/>
       <w:lvlText w:val="%1"/>
       <w:lvlJc w:val="left"/>
       <w:pPr>
@@ -2365,7 +2299,7 @@
     <w:lvl w:ilvl="1">
       <w:start w:val="1"/>
       <w:numFmt w:val="decimal"/>
-      <w:pStyle w:val="Heading2"/>
+      <w:pStyle w:val="Nadpis2"/>
       <w:lvlText w:val="%1.%2"/>
       <w:lvlJc w:val="left"/>
       <w:pPr>
@@ -2375,7 +2309,7 @@
     <w:lvl w:ilvl="2">
       <w:start w:val="1"/>
       <w:numFmt w:val="decimal"/>
-      <w:pStyle w:val="Heading3"/>
+      <w:pStyle w:val="Nadpis3"/>
       <w:lvlText w:val="%1.%2.%3"/>
       <w:lvlJc w:val="left"/>
       <w:pPr>
@@ -2385,7 +2319,7 @@
     <w:lvl w:ilvl="3">
       <w:start w:val="1"/>
       <w:numFmt w:val="decimal"/>
-      <w:pStyle w:val="Heading4"/>
+      <w:pStyle w:val="Nadpis4"/>
       <w:lvlText w:val="%1.%2.%3.%4"/>
       <w:lvlJc w:val="left"/>
       <w:pPr>
@@ -2395,7 +2329,7 @@
     <w:lvl w:ilvl="4">
       <w:start w:val="1"/>
       <w:numFmt w:val="decimal"/>
-      <w:pStyle w:val="Heading5"/>
+      <w:pStyle w:val="Nadpis5"/>
       <w:lvlText w:val="%1.%2.%3.%4.%5"/>
       <w:lvlJc w:val="left"/>
       <w:pPr>
@@ -2405,7 +2339,7 @@
     <w:lvl w:ilvl="5">
       <w:start w:val="1"/>
       <w:numFmt w:val="decimal"/>
-      <w:pStyle w:val="Heading6"/>
+      <w:pStyle w:val="Nadpis6"/>
       <w:lvlText w:val="%1.%2.%3.%4.%5.%6"/>
       <w:lvlJc w:val="left"/>
       <w:pPr>
@@ -2415,7 +2349,7 @@
     <w:lvl w:ilvl="6">
       <w:start w:val="1"/>
       <w:numFmt w:val="decimal"/>
-      <w:pStyle w:val="Heading7"/>
+      <w:pStyle w:val="Nadpis7"/>
       <w:lvlText w:val="%1.%2.%3.%4.%5.%6.%7"/>
       <w:lvlJc w:val="left"/>
       <w:pPr>
@@ -2425,7 +2359,7 @@
     <w:lvl w:ilvl="7">
       <w:start w:val="1"/>
       <w:numFmt w:val="decimal"/>
-      <w:pStyle w:val="Heading8"/>
+      <w:pStyle w:val="Nadpis8"/>
       <w:lvlText w:val="%1.%2.%3.%4.%5.%6.%7.%8"/>
       <w:lvlJc w:val="left"/>
       <w:pPr>
@@ -2435,7 +2369,7 @@
     <w:lvl w:ilvl="8">
       <w:start w:val="1"/>
       <w:numFmt w:val="decimal"/>
-      <w:pStyle w:val="Heading9"/>
+      <w:pStyle w:val="Nadpis9"/>
       <w:lvlText w:val="%1.%2.%3.%4.%5.%6.%7.%8.%9"/>
       <w:lvlJc w:val="left"/>
       <w:pPr>
@@ -3019,18 +2953,18 @@
     <w:lsdException w:name="Mention" w:semiHidden="1" w:unhideWhenUsed="1"/>
     <w:lsdException w:name="Smart Hyperlink" w:semiHidden="1" w:unhideWhenUsed="1"/>
   </w:latentStyles>
-  <w:style w:type="paragraph" w:default="1" w:styleId="Normal">
+  <w:style w:type="paragraph" w:default="1" w:styleId="Normlny">
     <w:name w:val="Normal"/>
     <w:qFormat/>
     <w:rPr>
       <w:lang w:val="cs-CZ"/>
     </w:rPr>
   </w:style>
-  <w:style w:type="paragraph" w:styleId="Heading1">
+  <w:style w:type="paragraph" w:styleId="Nadpis1">
     <w:name w:val="heading 1"/>
-    <w:basedOn w:val="Normal"/>
-    <w:next w:val="Normal"/>
-    <w:link w:val="Heading1Char"/>
+    <w:basedOn w:val="Normlny"/>
+    <w:next w:val="Normlny"/>
+    <w:link w:val="Nadpis1Char"/>
     <w:uiPriority w:val="9"/>
     <w:qFormat/>
     <w:rsid w:val="00AB693F"/>
@@ -3045,11 +2979,11 @@
       <w:sz w:val="36"/>
     </w:rPr>
   </w:style>
-  <w:style w:type="paragraph" w:styleId="Heading2">
+  <w:style w:type="paragraph" w:styleId="Nadpis2">
     <w:name w:val="heading 2"/>
-    <w:basedOn w:val="Normal"/>
-    <w:next w:val="Normal"/>
-    <w:link w:val="Heading2Char"/>
+    <w:basedOn w:val="Normlny"/>
+    <w:next w:val="Normlny"/>
+    <w:link w:val="Nadpis2Char"/>
     <w:uiPriority w:val="9"/>
     <w:unhideWhenUsed/>
     <w:qFormat/>
@@ -3068,11 +3002,11 @@
       <w:sz w:val="32"/>
     </w:rPr>
   </w:style>
-  <w:style w:type="paragraph" w:styleId="Heading3">
+  <w:style w:type="paragraph" w:styleId="Nadpis3">
     <w:name w:val="heading 3"/>
-    <w:basedOn w:val="Normal"/>
-    <w:next w:val="Normal"/>
-    <w:link w:val="Heading3Char"/>
+    <w:basedOn w:val="Normlny"/>
+    <w:next w:val="Normlny"/>
+    <w:link w:val="Nadpis3Char"/>
     <w:uiPriority w:val="9"/>
     <w:semiHidden/>
     <w:unhideWhenUsed/>
@@ -3095,11 +3029,11 @@
       <w:szCs w:val="24"/>
     </w:rPr>
   </w:style>
-  <w:style w:type="paragraph" w:styleId="Heading4">
+  <w:style w:type="paragraph" w:styleId="Nadpis4">
     <w:name w:val="heading 4"/>
-    <w:basedOn w:val="Normal"/>
-    <w:next w:val="Normal"/>
-    <w:link w:val="Heading4Char"/>
+    <w:basedOn w:val="Normlny"/>
+    <w:next w:val="Normlny"/>
+    <w:link w:val="Nadpis4Char"/>
     <w:uiPriority w:val="9"/>
     <w:semiHidden/>
     <w:unhideWhenUsed/>
@@ -3122,11 +3056,11 @@
       <w:color w:val="2E74B5" w:themeColor="accent1" w:themeShade="BF"/>
     </w:rPr>
   </w:style>
-  <w:style w:type="paragraph" w:styleId="Heading5">
+  <w:style w:type="paragraph" w:styleId="Nadpis5">
     <w:name w:val="heading 5"/>
-    <w:basedOn w:val="Normal"/>
-    <w:next w:val="Normal"/>
-    <w:link w:val="Heading5Char"/>
+    <w:basedOn w:val="Normlny"/>
+    <w:next w:val="Normlny"/>
+    <w:link w:val="Nadpis5Char"/>
     <w:uiPriority w:val="9"/>
     <w:semiHidden/>
     <w:unhideWhenUsed/>
@@ -3147,11 +3081,11 @@
       <w:color w:val="2E74B5" w:themeColor="accent1" w:themeShade="BF"/>
     </w:rPr>
   </w:style>
-  <w:style w:type="paragraph" w:styleId="Heading6">
+  <w:style w:type="paragraph" w:styleId="Nadpis6">
     <w:name w:val="heading 6"/>
-    <w:basedOn w:val="Normal"/>
-    <w:next w:val="Normal"/>
-    <w:link w:val="Heading6Char"/>
+    <w:basedOn w:val="Normlny"/>
+    <w:next w:val="Normlny"/>
+    <w:link w:val="Nadpis6Char"/>
     <w:uiPriority w:val="9"/>
     <w:semiHidden/>
     <w:unhideWhenUsed/>
@@ -3172,11 +3106,11 @@
       <w:color w:val="1F4D78" w:themeColor="accent1" w:themeShade="7F"/>
     </w:rPr>
   </w:style>
-  <w:style w:type="paragraph" w:styleId="Heading7">
+  <w:style w:type="paragraph" w:styleId="Nadpis7">
     <w:name w:val="heading 7"/>
-    <w:basedOn w:val="Normal"/>
-    <w:next w:val="Normal"/>
-    <w:link w:val="Heading7Char"/>
+    <w:basedOn w:val="Normlny"/>
+    <w:next w:val="Normlny"/>
+    <w:link w:val="Nadpis7Char"/>
     <w:uiPriority w:val="9"/>
     <w:semiHidden/>
     <w:unhideWhenUsed/>
@@ -3199,11 +3133,11 @@
       <w:color w:val="1F4D78" w:themeColor="accent1" w:themeShade="7F"/>
     </w:rPr>
   </w:style>
-  <w:style w:type="paragraph" w:styleId="Heading8">
+  <w:style w:type="paragraph" w:styleId="Nadpis8">
     <w:name w:val="heading 8"/>
-    <w:basedOn w:val="Normal"/>
-    <w:next w:val="Normal"/>
-    <w:link w:val="Heading8Char"/>
+    <w:basedOn w:val="Normlny"/>
+    <w:next w:val="Normlny"/>
+    <w:link w:val="Nadpis8Char"/>
     <w:uiPriority w:val="9"/>
     <w:semiHidden/>
     <w:unhideWhenUsed/>
@@ -3226,11 +3160,11 @@
       <w:szCs w:val="21"/>
     </w:rPr>
   </w:style>
-  <w:style w:type="paragraph" w:styleId="Heading9">
+  <w:style w:type="paragraph" w:styleId="Nadpis9">
     <w:name w:val="heading 9"/>
-    <w:basedOn w:val="Normal"/>
-    <w:next w:val="Normal"/>
-    <w:link w:val="Heading9Char"/>
+    <w:basedOn w:val="Normlny"/>
+    <w:next w:val="Normlny"/>
+    <w:link w:val="Nadpis9Char"/>
     <w:uiPriority w:val="9"/>
     <w:semiHidden/>
     <w:unhideWhenUsed/>
@@ -3255,13 +3189,13 @@
       <w:szCs w:val="21"/>
     </w:rPr>
   </w:style>
-  <w:style w:type="character" w:default="1" w:styleId="DefaultParagraphFont">
+  <w:style w:type="character" w:default="1" w:styleId="Predvolenpsmoodseku">
     <w:name w:val="Default Paragraph Font"/>
     <w:uiPriority w:val="1"/>
     <w:semiHidden/>
     <w:unhideWhenUsed/>
   </w:style>
-  <w:style w:type="table" w:default="1" w:styleId="TableNormal">
+  <w:style w:type="table" w:default="1" w:styleId="Normlnatabuka">
     <w:name w:val="Normal Table"/>
     <w:uiPriority w:val="99"/>
     <w:semiHidden/>
@@ -3276,16 +3210,16 @@
       </w:tblCellMar>
     </w:tblPr>
   </w:style>
-  <w:style w:type="numbering" w:default="1" w:styleId="NoList">
+  <w:style w:type="numbering" w:default="1" w:styleId="Bezzoznamu">
     <w:name w:val="No List"/>
     <w:uiPriority w:val="99"/>
     <w:semiHidden/>
     <w:unhideWhenUsed/>
   </w:style>
-  <w:style w:type="paragraph" w:styleId="Header">
+  <w:style w:type="paragraph" w:styleId="Hlavika">
     <w:name w:val="header"/>
-    <w:basedOn w:val="Normal"/>
-    <w:link w:val="HeaderChar"/>
+    <w:basedOn w:val="Normlny"/>
+    <w:link w:val="HlavikaChar"/>
     <w:uiPriority w:val="99"/>
     <w:unhideWhenUsed/>
     <w:rsid w:val="000215A7"/>
@@ -3297,20 +3231,20 @@
       <w:spacing w:after="0" w:line="240" w:lineRule="auto"/>
     </w:pPr>
   </w:style>
-  <w:style w:type="character" w:customStyle="1" w:styleId="HeaderChar">
-    <w:name w:val="Header Char"/>
-    <w:basedOn w:val="DefaultParagraphFont"/>
-    <w:link w:val="Header"/>
+  <w:style w:type="character" w:customStyle="1" w:styleId="HlavikaChar">
+    <w:name w:val="Hlavička Char"/>
+    <w:basedOn w:val="Predvolenpsmoodseku"/>
+    <w:link w:val="Hlavika"/>
     <w:uiPriority w:val="99"/>
     <w:rsid w:val="000215A7"/>
     <w:rPr>
       <w:lang w:val="cs-CZ"/>
     </w:rPr>
   </w:style>
-  <w:style w:type="paragraph" w:styleId="Footer">
+  <w:style w:type="paragraph" w:styleId="Pta">
     <w:name w:val="footer"/>
-    <w:basedOn w:val="Normal"/>
-    <w:link w:val="FooterChar"/>
+    <w:basedOn w:val="Normlny"/>
+    <w:link w:val="PtaChar"/>
     <w:uiPriority w:val="99"/>
     <w:unhideWhenUsed/>
     <w:rsid w:val="000215A7"/>
@@ -3322,28 +3256,28 @@
       <w:spacing w:after="0" w:line="240" w:lineRule="auto"/>
     </w:pPr>
   </w:style>
-  <w:style w:type="character" w:customStyle="1" w:styleId="FooterChar">
-    <w:name w:val="Footer Char"/>
-    <w:basedOn w:val="DefaultParagraphFont"/>
-    <w:link w:val="Footer"/>
+  <w:style w:type="character" w:customStyle="1" w:styleId="PtaChar">
+    <w:name w:val="Päta Char"/>
+    <w:basedOn w:val="Predvolenpsmoodseku"/>
+    <w:link w:val="Pta"/>
     <w:uiPriority w:val="99"/>
     <w:rsid w:val="000215A7"/>
     <w:rPr>
       <w:lang w:val="cs-CZ"/>
     </w:rPr>
   </w:style>
-  <w:style w:type="character" w:styleId="PageNumber">
+  <w:style w:type="character" w:styleId="slostrany">
     <w:name w:val="page number"/>
-    <w:basedOn w:val="DefaultParagraphFont"/>
+    <w:basedOn w:val="Predvolenpsmoodseku"/>
     <w:uiPriority w:val="99"/>
     <w:semiHidden/>
     <w:unhideWhenUsed/>
     <w:rsid w:val="008317C1"/>
   </w:style>
-  <w:style w:type="paragraph" w:styleId="BalloonText">
+  <w:style w:type="paragraph" w:styleId="Textbubliny">
     <w:name w:val="Balloon Text"/>
-    <w:basedOn w:val="Normal"/>
-    <w:link w:val="BalloonTextChar"/>
+    <w:basedOn w:val="Normlny"/>
+    <w:link w:val="TextbublinyChar"/>
     <w:uiPriority w:val="99"/>
     <w:semiHidden/>
     <w:unhideWhenUsed/>
@@ -3357,10 +3291,10 @@
       <w:szCs w:val="18"/>
     </w:rPr>
   </w:style>
-  <w:style w:type="character" w:customStyle="1" w:styleId="BalloonTextChar">
-    <w:name w:val="Balloon Text Char"/>
-    <w:basedOn w:val="DefaultParagraphFont"/>
-    <w:link w:val="BalloonText"/>
+  <w:style w:type="character" w:customStyle="1" w:styleId="TextbublinyChar">
+    <w:name w:val="Text bubliny Char"/>
+    <w:basedOn w:val="Predvolenpsmoodseku"/>
+    <w:link w:val="Textbubliny"/>
     <w:uiPriority w:val="99"/>
     <w:semiHidden/>
     <w:rsid w:val="00D01B02"/>
@@ -3371,9 +3305,9 @@
       <w:lang w:val="cs-CZ"/>
     </w:rPr>
   </w:style>
-  <w:style w:type="paragraph" w:styleId="ListParagraph">
+  <w:style w:type="paragraph" w:styleId="Odsekzoznamu">
     <w:name w:val="List Paragraph"/>
-    <w:basedOn w:val="Normal"/>
+    <w:basedOn w:val="Normlny"/>
     <w:uiPriority w:val="34"/>
     <w:qFormat/>
     <w:rsid w:val="00AB693F"/>
@@ -3381,10 +3315,10 @@
       <w:contextualSpacing/>
     </w:pPr>
   </w:style>
-  <w:style w:type="character" w:customStyle="1" w:styleId="Heading1Char">
-    <w:name w:val="Heading 1 Char"/>
-    <w:basedOn w:val="DefaultParagraphFont"/>
-    <w:link w:val="Heading1"/>
+  <w:style w:type="character" w:customStyle="1" w:styleId="Nadpis1Char">
+    <w:name w:val="Nadpis 1 Char"/>
+    <w:basedOn w:val="Predvolenpsmoodseku"/>
+    <w:link w:val="Nadpis1"/>
     <w:uiPriority w:val="9"/>
     <w:rsid w:val="00AB693F"/>
     <w:rPr>
@@ -3393,10 +3327,10 @@
       <w:lang w:val="cs-CZ"/>
     </w:rPr>
   </w:style>
-  <w:style w:type="character" w:customStyle="1" w:styleId="Heading2Char">
-    <w:name w:val="Heading 2 Char"/>
-    <w:basedOn w:val="DefaultParagraphFont"/>
-    <w:link w:val="Heading2"/>
+  <w:style w:type="character" w:customStyle="1" w:styleId="Nadpis2Char">
+    <w:name w:val="Nadpis 2 Char"/>
+    <w:basedOn w:val="Predvolenpsmoodseku"/>
+    <w:link w:val="Nadpis2"/>
     <w:uiPriority w:val="9"/>
     <w:rsid w:val="00EF58B9"/>
     <w:rPr>
@@ -3405,10 +3339,10 @@
       <w:lang w:val="cs-CZ"/>
     </w:rPr>
   </w:style>
-  <w:style w:type="character" w:customStyle="1" w:styleId="Heading3Char">
-    <w:name w:val="Heading 3 Char"/>
-    <w:basedOn w:val="DefaultParagraphFont"/>
-    <w:link w:val="Heading3"/>
+  <w:style w:type="character" w:customStyle="1" w:styleId="Nadpis3Char">
+    <w:name w:val="Nadpis 3 Char"/>
+    <w:basedOn w:val="Predvolenpsmoodseku"/>
+    <w:link w:val="Nadpis3"/>
     <w:uiPriority w:val="9"/>
     <w:semiHidden/>
     <w:rsid w:val="00AB693F"/>
@@ -3420,10 +3354,10 @@
       <w:lang w:val="cs-CZ"/>
     </w:rPr>
   </w:style>
-  <w:style w:type="character" w:customStyle="1" w:styleId="Heading4Char">
-    <w:name w:val="Heading 4 Char"/>
-    <w:basedOn w:val="DefaultParagraphFont"/>
-    <w:link w:val="Heading4"/>
+  <w:style w:type="character" w:customStyle="1" w:styleId="Nadpis4Char">
+    <w:name w:val="Nadpis 4 Char"/>
+    <w:basedOn w:val="Predvolenpsmoodseku"/>
+    <w:link w:val="Nadpis4"/>
     <w:uiPriority w:val="9"/>
     <w:semiHidden/>
     <w:rsid w:val="00AB693F"/>
@@ -3435,10 +3369,10 @@
       <w:lang w:val="cs-CZ"/>
     </w:rPr>
   </w:style>
-  <w:style w:type="character" w:customStyle="1" w:styleId="Heading5Char">
-    <w:name w:val="Heading 5 Char"/>
-    <w:basedOn w:val="DefaultParagraphFont"/>
-    <w:link w:val="Heading5"/>
+  <w:style w:type="character" w:customStyle="1" w:styleId="Nadpis5Char">
+    <w:name w:val="Nadpis 5 Char"/>
+    <w:basedOn w:val="Predvolenpsmoodseku"/>
+    <w:link w:val="Nadpis5"/>
     <w:uiPriority w:val="9"/>
     <w:semiHidden/>
     <w:rsid w:val="00AB693F"/>
@@ -3448,10 +3382,10 @@
       <w:lang w:val="cs-CZ"/>
     </w:rPr>
   </w:style>
-  <w:style w:type="character" w:customStyle="1" w:styleId="Heading6Char">
-    <w:name w:val="Heading 6 Char"/>
-    <w:basedOn w:val="DefaultParagraphFont"/>
-    <w:link w:val="Heading6"/>
+  <w:style w:type="character" w:customStyle="1" w:styleId="Nadpis6Char">
+    <w:name w:val="Nadpis 6 Char"/>
+    <w:basedOn w:val="Predvolenpsmoodseku"/>
+    <w:link w:val="Nadpis6"/>
     <w:uiPriority w:val="9"/>
     <w:semiHidden/>
     <w:rsid w:val="00AB693F"/>
@@ -3461,10 +3395,10 @@
       <w:lang w:val="cs-CZ"/>
     </w:rPr>
   </w:style>
-  <w:style w:type="character" w:customStyle="1" w:styleId="Heading7Char">
-    <w:name w:val="Heading 7 Char"/>
-    <w:basedOn w:val="DefaultParagraphFont"/>
-    <w:link w:val="Heading7"/>
+  <w:style w:type="character" w:customStyle="1" w:styleId="Nadpis7Char">
+    <w:name w:val="Nadpis 7 Char"/>
+    <w:basedOn w:val="Predvolenpsmoodseku"/>
+    <w:link w:val="Nadpis7"/>
     <w:uiPriority w:val="9"/>
     <w:semiHidden/>
     <w:rsid w:val="00AB693F"/>
@@ -3476,10 +3410,10 @@
       <w:lang w:val="cs-CZ"/>
     </w:rPr>
   </w:style>
-  <w:style w:type="character" w:customStyle="1" w:styleId="Heading8Char">
-    <w:name w:val="Heading 8 Char"/>
-    <w:basedOn w:val="DefaultParagraphFont"/>
-    <w:link w:val="Heading8"/>
+  <w:style w:type="character" w:customStyle="1" w:styleId="Nadpis8Char">
+    <w:name w:val="Nadpis 8 Char"/>
+    <w:basedOn w:val="Predvolenpsmoodseku"/>
+    <w:link w:val="Nadpis8"/>
     <w:uiPriority w:val="9"/>
     <w:semiHidden/>
     <w:rsid w:val="00AB693F"/>
@@ -3491,10 +3425,10 @@
       <w:lang w:val="cs-CZ"/>
     </w:rPr>
   </w:style>
-  <w:style w:type="character" w:customStyle="1" w:styleId="Heading9Char">
-    <w:name w:val="Heading 9 Char"/>
-    <w:basedOn w:val="DefaultParagraphFont"/>
-    <w:link w:val="Heading9"/>
+  <w:style w:type="character" w:customStyle="1" w:styleId="Nadpis9Char">
+    <w:name w:val="Nadpis 9 Char"/>
+    <w:basedOn w:val="Predvolenpsmoodseku"/>
+    <w:link w:val="Nadpis9"/>
     <w:uiPriority w:val="9"/>
     <w:semiHidden/>
     <w:rsid w:val="00AB693F"/>
@@ -3508,9 +3442,9 @@
       <w:lang w:val="cs-CZ"/>
     </w:rPr>
   </w:style>
-  <w:style w:type="table" w:styleId="TableGrid">
+  <w:style w:type="table" w:styleId="Mriekatabuky">
     <w:name w:val="Table Grid"/>
-    <w:basedOn w:val="TableNormal"/>
+    <w:basedOn w:val="Normlnatabuka"/>
     <w:uiPriority w:val="39"/>
     <w:rsid w:val="00641867"/>
     <w:pPr>

</xml_diff>

<commit_message>
opravene pristupove prava, indexy, dopisana dokumentacia
final
</commit_message>
<xml_diff>
--- a/letiste.docx
+++ b/letiste.docx
@@ -2053,28 +2053,67 @@
     </w:p>
     <w:p>
       <w:r>
-        <w:t>Druhému členovi týmu jsme přidělili všechna práva na všechny tabulky a procedury které jsme vytvořili což mu umožnilo vytvořit materializovaný pohled z tabulek prvního člena týmu. Materializovaný pohled vznikl spojením tabulek Letenka a Let což představuje informace o jednotlivých cestujících na jednotlivých letech. N</w:t>
-      </w:r>
-      <w:r>
-        <w:t>ásledně jsme přidě</w:t>
-      </w:r>
-      <w:r>
-        <w:t xml:space="preserve">lili </w:t>
-      </w:r>
-      <w:r>
-        <w:t xml:space="preserve">veškerá přístupová </w:t>
-      </w:r>
-      <w:r>
-        <w:t>práva na daný mater</w:t>
-      </w:r>
-      <w:r>
-        <w:t>ializovaný pohled prvnímu členu</w:t>
-      </w:r>
-      <w:r>
-        <w:t xml:space="preserve"> týmu</w:t>
+        <w:t>Druhému členovi týmu jsme přidělili všechna práva na všechny tabulky</w:t>
+      </w:r>
+      <w:r>
+        <w:t xml:space="preserve"> </w:t>
+      </w:r>
+      <w:r>
+        <w:t>a procedury</w:t>
+      </w:r>
+      <w:r>
+        <w:t>,</w:t>
+      </w:r>
+      <w:r>
+        <w:t xml:space="preserve"> které jsme vytvořili</w:t>
+      </w:r>
+      <w:r>
+        <w:t>,</w:t>
+      </w:r>
+      <w:r>
+        <w:t xml:space="preserve"> což mu umožnilo vytvořit materializovaný pohled z tabulek </w:t>
+      </w:r>
+      <w:r>
+        <w:t>prvního člena týmu po tom</w:t>
+      </w:r>
+      <w:r>
+        <w:t>,</w:t>
+      </w:r>
+      <w:r>
+        <w:t xml:space="preserve"> co byli prvním členem vytvořené logy.</w:t>
+      </w:r>
+      <w:r>
+        <w:t xml:space="preserve"> Logy nemůže vytvořit druhý člen</w:t>
+      </w:r>
+      <w:r>
+        <w:t>,</w:t>
+      </w:r>
+      <w:r>
+        <w:t xml:space="preserve"> protože ani jeden z nás nemá dostatečná oprávnění</w:t>
+      </w:r>
+      <w:r>
+        <w:t xml:space="preserve"> na přidělení práv na vytvoření log</w:t>
+      </w:r>
+      <w:r>
+        <w:t>ů</w:t>
       </w:r>
       <w:r>
         <w:t>.</w:t>
+      </w:r>
+      <w:r>
+        <w:t xml:space="preserve"> </w:t>
+      </w:r>
+      <w:r>
+        <w:t xml:space="preserve"> </w:t>
+      </w:r>
+      <w:r>
+        <w:t>Materializovaný pohled vznikl spojením tabulek Letenka a Let</w:t>
+      </w:r>
+      <w:r>
+        <w:t>,</w:t>
+      </w:r>
+      <w:r>
+        <w:t xml:space="preserve"> což představuje informace o jednotlivých cestujících na jednotlivých letech. Následně jsme přidělili veškerá přístupová práva na daný materializovaný pohled prvnímu členu týmu.</w:t>
       </w:r>
       <w:bookmarkStart w:id="1" w:name="_GoBack"/>
       <w:bookmarkEnd w:id="1"/>

</xml_diff>